<commit_message>
working on OSF und Box2
</commit_message>
<xml_diff>
--- a/PRIME/05_research_proposal_CNussbaum.docx
+++ b/PRIME/05_research_proposal_CNussbaum.docx
@@ -1,6 +1,6 @@
 
 <file path=word/document.xml><?xml version="1.0" encoding="utf-8"?>
-<w:document xmlns:wpc="http://schemas.microsoft.com/office/word/2010/wordprocessingCanvas" xmlns:cx="http://schemas.microsoft.com/office/drawing/2014/chartex" xmlns:cx1="http://schemas.microsoft.com/office/drawing/2015/9/8/chartex" xmlns:cx2="http://schemas.microsoft.com/office/drawing/2015/10/21/chartex" xmlns:cx3="http://schemas.microsoft.com/office/drawing/2016/5/9/chartex" xmlns:cx4="http://schemas.microsoft.com/office/drawing/2016/5/10/chartex" xmlns:cx5="http://schemas.microsoft.com/office/drawing/2016/5/11/chartex" xmlns:cx6="http://schemas.microsoft.com/office/drawing/2016/5/12/chartex" xmlns:cx7="http://schemas.microsoft.com/office/drawing/2016/5/13/chartex" xmlns:cx8="http://schemas.microsoft.com/office/drawing/2016/5/14/chartex" xmlns:mc="http://schemas.openxmlformats.org/markup-compatibility/2006" xmlns:aink="http://schemas.microsoft.com/office/drawing/2016/ink" xmlns:am3d="http://schemas.microsoft.com/office/drawing/2017/model3d" xmlns:o="urn:schemas-microsoft-com:office:office" xmlns:oel="http://schemas.microsoft.com/office/2019/extlst" xmlns:r="http://schemas.openxmlformats.org/officeDocument/2006/relationships" xmlns:m="http://schemas.openxmlformats.org/officeDocument/2006/math" xmlns:v="urn:schemas-microsoft-com:vml" xmlns:wp14="http://schemas.microsoft.com/office/word/2010/wordprocessingDrawing" xmlns:wp="http://schemas.openxmlformats.org/drawingml/2006/wordprocessingDrawing" xmlns:w10="urn:schemas-microsoft-com:office:word" xmlns:w="http://schemas.openxmlformats.org/wordprocessingml/2006/main" xmlns:w14="http://schemas.microsoft.com/office/word/2010/wordml" xmlns:w15="http://schemas.microsoft.com/office/word/2012/wordml" xmlns:w16cex="http://schemas.microsoft.com/office/word/2018/wordml/cex" xmlns:w16cid="http://schemas.microsoft.com/office/word/2016/wordml/cid" xmlns:w16="http://schemas.microsoft.com/office/word/2018/wordml" xmlns:w16du="http://schemas.microsoft.com/office/word/2023/wordml/word16du" xmlns:w16sdtdh="http://schemas.microsoft.com/office/word/2020/wordml/sdtdatahash" xmlns:w16se="http://schemas.microsoft.com/office/word/2015/wordml/symex" xmlns:wpg="http://schemas.microsoft.com/office/word/2010/wordprocessingGroup" xmlns:wpi="http://schemas.microsoft.com/office/word/2010/wordprocessingInk" xmlns:wne="http://schemas.microsoft.com/office/word/2006/wordml" xmlns:wps="http://schemas.microsoft.com/office/word/2010/wordprocessingShape" mc:Ignorable="w14 w15 w16se w16cid w16 w16cex w16sdtdh w16du wp14">
+<w:document xmlns:wpc="http://schemas.microsoft.com/office/word/2010/wordprocessingCanvas" xmlns:cx="http://schemas.microsoft.com/office/drawing/2014/chartex" xmlns:cx1="http://schemas.microsoft.com/office/drawing/2015/9/8/chartex" xmlns:cx2="http://schemas.microsoft.com/office/drawing/2015/10/21/chartex" xmlns:cx3="http://schemas.microsoft.com/office/drawing/2016/5/9/chartex" xmlns:cx4="http://schemas.microsoft.com/office/drawing/2016/5/10/chartex" xmlns:cx5="http://schemas.microsoft.com/office/drawing/2016/5/11/chartex" xmlns:cx6="http://schemas.microsoft.com/office/drawing/2016/5/12/chartex" xmlns:cx7="http://schemas.microsoft.com/office/drawing/2016/5/13/chartex" xmlns:cx8="http://schemas.microsoft.com/office/drawing/2016/5/14/chartex" xmlns:mc="http://schemas.openxmlformats.org/markup-compatibility/2006" xmlns:aink="http://schemas.microsoft.com/office/drawing/2016/ink" xmlns:am3d="http://schemas.microsoft.com/office/drawing/2017/model3d" xmlns:o="urn:schemas-microsoft-com:office:office" xmlns:r="http://schemas.openxmlformats.org/officeDocument/2006/relationships" xmlns:m="http://schemas.openxmlformats.org/officeDocument/2006/math" xmlns:v="urn:schemas-microsoft-com:vml" xmlns:wp14="http://schemas.microsoft.com/office/word/2010/wordprocessingDrawing" xmlns:wp="http://schemas.openxmlformats.org/drawingml/2006/wordprocessingDrawing" xmlns:w10="urn:schemas-microsoft-com:office:word" xmlns:w="http://schemas.openxmlformats.org/wordprocessingml/2006/main" xmlns:w14="http://schemas.microsoft.com/office/word/2010/wordml" xmlns:w15="http://schemas.microsoft.com/office/word/2012/wordml" xmlns:w16cid="http://schemas.microsoft.com/office/word/2016/wordml/cid" xmlns:w16se="http://schemas.microsoft.com/office/word/2015/wordml/symex" xmlns:wpg="http://schemas.microsoft.com/office/word/2010/wordprocessingGroup" xmlns:wpi="http://schemas.microsoft.com/office/word/2010/wordprocessingInk" xmlns:wne="http://schemas.microsoft.com/office/word/2006/wordml" xmlns:wps="http://schemas.microsoft.com/office/word/2010/wordprocessingShape" mc:Ignorable="w14 w15 w16se w16cid wp14">
   <w:body>
     <w:p>
       <w:pPr>
@@ -64,6 +64,7 @@
             <w:docPart w:val="DefaultPlaceholder_-1854013440"/>
           </w:placeholder>
         </w:sdtPr>
+        <w:sdtEndPr/>
         <w:sdtContent>
           <w:r>
             <w:fldChar w:fldCharType="begin"/>
@@ -103,6 +104,7 @@
             <w:docPart w:val="DefaultPlaceholder_-1854013440"/>
           </w:placeholder>
         </w:sdtPr>
+        <w:sdtEndPr/>
         <w:sdtContent>
           <w:r>
             <w:fldChar w:fldCharType="begin"/>
@@ -207,6 +209,7 @@
             <w:docPart w:val="DefaultPlaceholder_-1854013440"/>
           </w:placeholder>
         </w:sdtPr>
+        <w:sdtEndPr/>
         <w:sdtContent>
           <w:r>
             <w:fldChar w:fldCharType="begin"/>
@@ -288,6 +291,7 @@
             <w:docPart w:val="DefaultPlaceholder_-1854013440"/>
           </w:placeholder>
         </w:sdtPr>
+        <w:sdtEndPr/>
         <w:sdtContent>
           <w:r>
             <w:fldChar w:fldCharType="begin"/>
@@ -363,6 +367,7 @@
             <w:docPart w:val="DefaultPlaceholder_-1854013440"/>
           </w:placeholder>
         </w:sdtPr>
+        <w:sdtEndPr/>
         <w:sdtContent>
           <w:r>
             <w:fldChar w:fldCharType="begin"/>
@@ -393,15 +398,7 @@
         <w:t xml:space="preserve">This may change in a future where we all are exposed </w:t>
       </w:r>
       <w:r>
-        <w:t xml:space="preserve">to artificial voices </w:t>
-      </w:r>
-      <w:proofErr w:type="gramStart"/>
-      <w:r>
-        <w:t>on a daily basis</w:t>
-      </w:r>
-      <w:proofErr w:type="gramEnd"/>
-      <w:r>
-        <w:t xml:space="preserve">. </w:t>
+        <w:t xml:space="preserve">to artificial voices on a daily basis. </w:t>
       </w:r>
       <w:r>
         <w:t xml:space="preserve">Our perceptual system </w:t>
@@ -419,7 +416,13 @@
         <w:t xml:space="preserve">only </w:t>
       </w:r>
       <w:r>
-        <w:t xml:space="preserve">human voices during the whole lifespan, synthetic voices undoubtedly will have a rare and unnatural voice quality.  But for someone highly accustomed to the use of </w:t>
+        <w:t>human voices during the</w:t>
+      </w:r>
+      <w:r>
+        <w:t>ir</w:t>
+      </w:r>
+      <w:r>
+        <w:t xml:space="preserve"> whole lifespan, synthetic voices undoubtedly will have a rare and unnatural voice quality.  But for someone highly accustomed to the use of </w:t>
       </w:r>
       <w:r>
         <w:t xml:space="preserve">modern </w:t>
@@ -444,6 +447,9 @@
       </w:r>
       <w:r>
         <w:t>themselves or frequently observe others (i.e. their parents)</w:t>
+      </w:r>
+      <w:r>
+        <w:t xml:space="preserve"> in doing so</w:t>
       </w:r>
       <w:r>
         <w:t>.</w:t>
@@ -718,6 +724,7 @@
             <w:docPart w:val="BBB9ADE95FE5475F9B5A042358D0164B"/>
           </w:placeholder>
         </w:sdtPr>
+        <w:sdtEndPr/>
         <w:sdtContent>
           <w:r>
             <w:rPr>
@@ -830,14 +837,14 @@
         <w:t xml:space="preserve">vocal features are accepted as natural) upon contact with </w:t>
       </w:r>
       <w:r>
-        <w:t xml:space="preserve">synthetic voices. Consequently, synthetic voice features may be perceived as less deviating and hence more natural. Additionally, individual differences in the amount of experience with synthetic voices could reveal an empirical distinction between the two </w:t>
+        <w:t xml:space="preserve">synthetic voices. Consequently, synthetic voice features may be perceived as less deviating and hence more natural. Additionally, individual differences in the amount of experience with synthetic voices could reveal an empirical distinction between the two types of naturalness: a person who rarely heard synthetic voices </w:t>
+      </w:r>
+      <w:r>
+        <w:t xml:space="preserve">before would likely rate them both as deviating from their natural norm as well very non-human-like. Conversely, someone who is used to synthetic </w:t>
       </w:r>
       <w:r>
         <w:lastRenderedPageBreak/>
-        <w:t xml:space="preserve">types of naturalness: a person who rarely heard synthetic voices </w:t>
-      </w:r>
-      <w:r>
-        <w:t xml:space="preserve">before would likely rate them both as deviating from their natural norm as well very non-human-like. Conversely, someone who is used to synthetic voices would rate them as less deviating/rare but may still perceive them as clearly non-human. </w:t>
+        <w:t xml:space="preserve">voices would rate them as less deviating/rare but may still perceive them as clearly non-human. </w:t>
       </w:r>
     </w:p>
     <w:p>
@@ -942,8 +949,19 @@
       </w:r>
     </w:p>
     <w:p>
-      <w:r>
-        <w:t xml:space="preserve">The foreign host institution will be the University College London (UCL), where I will work under mentoring of </w:t>
+      <w:commentRangeStart w:id="2"/>
+      <w:r>
+        <w:t>The</w:t>
+      </w:r>
+      <w:commentRangeEnd w:id="2"/>
+      <w:r>
+        <w:rPr>
+          <w:rStyle w:val="Kommentarzeichen"/>
+        </w:rPr>
+        <w:commentReference w:id="2"/>
+      </w:r>
+      <w:r>
+        <w:t xml:space="preserve"> foreign host institution will be the University College London (UCL), where I will work under mentoring of </w:t>
       </w:r>
       <w:r>
         <w:rPr>
@@ -981,16 +999,7 @@
         <w:t xml:space="preserve">, lecturer in psychology at Queen Mary University London. </w:t>
       </w:r>
       <w:r>
-        <w:t>T</w:t>
-      </w:r>
-      <w:r>
-        <w:t>hey are our partner</w:t>
-      </w:r>
-      <w:r>
-        <w:t>s</w:t>
-      </w:r>
-      <w:r>
-        <w:t xml:space="preserve"> in the </w:t>
+        <w:t xml:space="preserve">They are our partners in the </w:t>
       </w:r>
       <w:r>
         <w:t>Voice Communication Sciences (</w:t>
@@ -1007,24 +1016,25 @@
         <w:t xml:space="preserve">, </w:t>
       </w:r>
       <w:r>
+        <w:t xml:space="preserve">a </w:t>
+      </w:r>
+      <w:r>
         <w:t>HORIZON-MSCA Doctoral Network</w:t>
       </w:r>
       <w:r>
         <w:t xml:space="preserve"> funded by the EU from 2025-2028. </w:t>
       </w:r>
       <w:r>
-        <w:t xml:space="preserve">Both are world-leading voice perception researchers, with </w:t>
-      </w:r>
-      <w:proofErr w:type="gramStart"/>
-      <w:r>
-        <w:t>particular expertise</w:t>
-      </w:r>
-      <w:proofErr w:type="gramEnd"/>
-      <w:r>
-        <w:t xml:space="preserve"> in variability and individual differences in impression formation of voices. </w:t>
-      </w:r>
-      <w:r>
-        <w:t xml:space="preserve">Noteworthy, they have advanced the field of voice research not only through high-quality and innovative empirical research, but through rigorous development of theory, which has recently culminated in the proposal of a the “person perception from voices” model </w:t>
+        <w:t xml:space="preserve">Both are world-leading voice researchers, with particular expertise in variability and individual differences in impression formation of voices. </w:t>
+      </w:r>
+      <w:r>
+        <w:t>Noteworthy, they have advanced the field of voice research not only through high-quality and innovative empirical research, but through rigorous development of theory, which has recently culminated in the proposal of</w:t>
+      </w:r>
+      <w:r>
+        <w:t xml:space="preserve"> </w:t>
+      </w:r>
+      <w:r>
+        <w:t xml:space="preserve">the “person perception from voices” model </w:t>
       </w:r>
       <w:sdt>
         <w:sdtPr>
@@ -1035,6 +1045,7 @@
             <w:docPart w:val="DefaultPlaceholder_-1854013440"/>
           </w:placeholder>
         </w:sdtPr>
+        <w:sdtEndPr/>
         <w:sdtContent>
           <w:r>
             <w:fldChar w:fldCharType="begin"/>
@@ -1046,15 +1057,7 @@
             <w:fldChar w:fldCharType="separate"/>
           </w:r>
           <w:r>
-            <w:t>(</w:t>
-          </w:r>
-          <w:proofErr w:type="spellStart"/>
-          <w:r>
-            <w:t>Lavan</w:t>
-          </w:r>
-          <w:proofErr w:type="spellEnd"/>
-          <w:r>
-            <w:t xml:space="preserve"> &amp; McGettigan, 2023)</w:t>
+            <w:t>(Lavan &amp; McGettigan, 2023)</w:t>
           </w:r>
           <w:r>
             <w:fldChar w:fldCharType="end"/>
@@ -1085,21 +1088,8 @@
       <w:r>
         <w:t xml:space="preserve"> on voice naturalness.  </w:t>
       </w:r>
-      <w:proofErr w:type="gramStart"/>
-      <w:r>
-        <w:t>In order to</w:t>
-      </w:r>
-      <w:proofErr w:type="gramEnd"/>
-      <w:r>
-        <w:t xml:space="preserve"> gain a systematic understanding of voice naturalness, I strongly believe that it is crucial to root empirical efforts in voice perception theory. With their expertise, Prof. Mc </w:t>
-      </w:r>
-      <w:proofErr w:type="spellStart"/>
-      <w:r>
-        <w:t>Gettigan</w:t>
-      </w:r>
-      <w:proofErr w:type="spellEnd"/>
-      <w:r>
-        <w:t xml:space="preserve"> and Dr. </w:t>
+      <w:r>
+        <w:t xml:space="preserve">In order to gain a systematic understanding of voice naturalness, I strongly believe that it is crucial to root empirical efforts in voice perception theory. With their expertise, Prof. McGettigan and Dr. </w:t>
       </w:r>
       <w:proofErr w:type="spellStart"/>
       <w:r>
@@ -1121,7 +1111,13 @@
     </w:p>
     <w:p>
       <w:r>
-        <w:t xml:space="preserve">Further, voice research is always inherently interdisciplinary and covers not only psychology and neuroscience, but speech sciences, phonetics, linguistics, computer science and many more. I am a trained psychologist with only little experience on phonetics and linguistics. I am therefore very excited </w:t>
+        <w:t xml:space="preserve">Further, voice research is always inherently interdisciplinary and covers not only psychology and neuroscience, but speech sciences, phonetics, linguistics, computer science and many more. I am a trained psychologist with only little experience </w:t>
+      </w:r>
+      <w:r>
+        <w:t>i</w:t>
+      </w:r>
+      <w:r>
+        <w:t xml:space="preserve">n phonetics and linguistics. I am therefore very excited </w:t>
       </w:r>
       <w:r>
         <w:t>that the</w:t>
@@ -1144,37 +1140,64 @@
         <w:t xml:space="preserve">Finally, I plan to conduct my empirical research fully online. Online research has several advantages over lab research, e.g. </w:t>
       </w:r>
       <w:r>
+        <w:t xml:space="preserve">by </w:t>
+      </w:r>
+      <w:r>
         <w:t>decreasing</w:t>
       </w:r>
       <w:r>
-        <w:t xml:space="preserve"> participation barriers, but it is challenging in research on perceptual phenomena and </w:t>
+        <w:t xml:space="preserve"> participation barriers, but it is challenging </w:t>
+      </w:r>
+      <w:r>
+        <w:t>when it targets</w:t>
+      </w:r>
+      <w:r>
+        <w:t xml:space="preserve"> perceptual phenomena and </w:t>
       </w:r>
       <w:r>
         <w:t xml:space="preserve">especially </w:t>
       </w:r>
       <w:r>
-        <w:t xml:space="preserve">when audiovisual stimulus </w:t>
+        <w:t>when audiovisual stimulus material i</w:t>
+      </w:r>
+      <w:r>
+        <w:t>s</w:t>
+      </w:r>
+      <w:r>
+        <w:t xml:space="preserve"> involved. While I do have substantial experience with online research myself (two experiment</w:t>
+      </w:r>
+      <w:r>
+        <w:t>s</w:t>
+      </w:r>
+      <w:r>
+        <w:t xml:space="preserve"> during my PhD were </w:t>
+      </w:r>
+      <w:r>
+        <w:t xml:space="preserve">carried out </w:t>
+      </w:r>
+      <w:r>
+        <w:t xml:space="preserve">online), </w:t>
+      </w:r>
+      <w:r>
+        <w:t>the current</w:t>
+      </w:r>
+      <w:r>
+        <w:t xml:space="preserve"> empirical project presents with a new level of complexity. </w:t>
+      </w:r>
+      <w:r>
+        <w:t xml:space="preserve">Here, the technical support by Dr. </w:t>
+      </w:r>
+      <w:proofErr w:type="spellStart"/>
+      <w:r>
+        <w:t>Lavan</w:t>
+      </w:r>
+      <w:proofErr w:type="spellEnd"/>
+      <w:r>
+        <w:t xml:space="preserve"> will prove invaluable, </w:t>
       </w:r>
       <w:r>
         <w:lastRenderedPageBreak/>
-        <w:t xml:space="preserve">material in involved. While I do have substantial experience with online research myself (two experiment carried out during my PhD were online), </w:t>
-      </w:r>
-      <w:r>
-        <w:t>the current</w:t>
-      </w:r>
-      <w:r>
-        <w:t xml:space="preserve"> empirical project presents with a new level of complexity. </w:t>
-      </w:r>
-      <w:r>
-        <w:t xml:space="preserve">Here, the technical support by Dr. </w:t>
-      </w:r>
-      <w:proofErr w:type="spellStart"/>
-      <w:r>
-        <w:t>Lavan</w:t>
-      </w:r>
-      <w:proofErr w:type="spellEnd"/>
-      <w:r>
-        <w:t xml:space="preserve"> will prove invaluable, as she has extensive experience with online testing in the context of auditory research </w:t>
+        <w:t xml:space="preserve">as she has extensive experience with online testing in the context of auditory research </w:t>
       </w:r>
       <w:sdt>
         <w:sdtPr>
@@ -1185,6 +1208,7 @@
             <w:docPart w:val="DefaultPlaceholder_-1854013440"/>
           </w:placeholder>
         </w:sdtPr>
+        <w:sdtEndPr/>
         <w:sdtContent>
           <w:r>
             <w:fldChar w:fldCharType="begin"/>
@@ -1215,10 +1239,7 @@
         <w:t xml:space="preserve"> </w:t>
       </w:r>
       <w:r>
-        <w:t>is the Friedrich Schiller University</w:t>
-      </w:r>
-      <w:r>
-        <w:t xml:space="preserve"> Jena. After my time in London, I will return to the Department for General Psychology, led by </w:t>
+        <w:t xml:space="preserve">is the Friedrich Schiller University Jena. After my time in London, I will return to the Department for General Psychology, led by </w:t>
       </w:r>
       <w:r>
         <w:rPr>
@@ -1306,33 +1327,46 @@
         <w:t>From 2025 to 2028,</w:t>
       </w:r>
       <w:r>
-        <w:t xml:space="preserve"> I will be co-supervising a PhD student on the topic “</w:t>
-      </w:r>
-      <w:r>
-        <w:t>Neurocognitive</w:t>
+        <w:t xml:space="preserve"> I will be co-supervising a PhD student on the topic “Neurocognitive processing of voice naturalness in human and synthetic voices” in collaboration with the University of Oslo, </w:t>
+      </w:r>
+      <w:r>
+        <w:t>the Universidad Pompeu Fabra and Cochlear Inc.</w:t>
       </w:r>
       <w:r>
         <w:t xml:space="preserve"> </w:t>
       </w:r>
       <w:r>
-        <w:t>processing of voice naturalness in human and synthetic voices</w:t>
-      </w:r>
-      <w:r>
-        <w:t xml:space="preserve">” in collaboration with the University of Oslo, </w:t>
-      </w:r>
-      <w:r>
-        <w:t>the Universidad Pompeu Fabra and Cochlear Inc.</w:t>
-      </w:r>
-      <w:r>
-        <w:t xml:space="preserve"> </w:t>
-      </w:r>
-      <w:r>
-        <w:t xml:space="preserve">Interdisciplinary exchange is also actively practiced in the Jena </w:t>
-      </w:r>
-      <w:r>
-        <w:t xml:space="preserve">voice research unit (VRU, </w:t>
-      </w:r>
-      <w:hyperlink r:id="rId9" w:history="1">
+        <w:t xml:space="preserve">Interdisciplinary exchange is </w:t>
+      </w:r>
+      <w:proofErr w:type="spellStart"/>
+      <w:r>
+        <w:t>furhter</w:t>
+      </w:r>
+      <w:proofErr w:type="spellEnd"/>
+      <w:r>
+        <w:t xml:space="preserve"> actively practiced in the Jena </w:t>
+      </w:r>
+      <w:r>
+        <w:t>V</w:t>
+      </w:r>
+      <w:r>
+        <w:t xml:space="preserve">oice </w:t>
+      </w:r>
+      <w:r>
+        <w:t>R</w:t>
+      </w:r>
+      <w:r>
+        <w:t xml:space="preserve">esearch </w:t>
+      </w:r>
+      <w:r>
+        <w:t>U</w:t>
+      </w:r>
+      <w:bookmarkStart w:id="3" w:name="_GoBack"/>
+      <w:bookmarkEnd w:id="3"/>
+      <w:r>
+        <w:t xml:space="preserve">nit (VRU, </w:t>
+      </w:r>
+      <w:hyperlink r:id="rId8" w:history="1">
         <w:r>
           <w:rPr>
             <w:rStyle w:val="Hyperlink"/>
@@ -1341,10 +1375,7 @@
         </w:r>
       </w:hyperlink>
       <w:r>
-        <w:t>), of which I am currently the principal coordinator.</w:t>
-      </w:r>
-      <w:r>
-        <w:t xml:space="preserve"> </w:t>
+        <w:t xml:space="preserve">), of which I am currently the principal coordinator. </w:t>
       </w:r>
       <w:r>
         <w:t xml:space="preserve">Thus, while my work is </w:t>
@@ -1433,85 +1464,73 @@
         <w:rPr>
           <w:color w:val="C00000"/>
         </w:rPr>
+        <w:t xml:space="preserve">X </w:t>
+      </w:r>
+      <w:r>
+        <w:t xml:space="preserve">+ </w:t>
+      </w:r>
+      <w:r>
+        <w:t>100</w:t>
+      </w:r>
+      <w:r>
+        <w:t>x</w:t>
+      </w:r>
+      <w:r>
+        <w:rPr>
+          <w:color w:val="C00000"/>
+        </w:rPr>
         <w:t>X</w:t>
       </w:r>
       <w:r>
+        <w:t xml:space="preserve"> = </w:t>
+      </w:r>
+      <w:r>
         <w:rPr>
           <w:color w:val="C00000"/>
         </w:rPr>
+        <w:t xml:space="preserve">XXXX </w:t>
+      </w:r>
+      <w:r>
+        <w:t xml:space="preserve">EUR). The minimum research budget will be provided by </w:t>
+      </w:r>
+      <w:commentRangeStart w:id="4"/>
+      <w:r>
+        <w:t xml:space="preserve">Prof. </w:t>
+      </w:r>
+      <w:r>
+        <w:t xml:space="preserve">Stefan R. </w:t>
+      </w:r>
+      <w:proofErr w:type="spellStart"/>
+      <w:r>
+        <w:t>Schweinberger</w:t>
+      </w:r>
+      <w:proofErr w:type="spellEnd"/>
+      <w:r>
         <w:t xml:space="preserve"> </w:t>
       </w:r>
-      <w:r>
-        <w:t xml:space="preserve">+ </w:t>
-      </w:r>
-      <w:r>
-        <w:t>100</w:t>
-      </w:r>
-      <w:r>
-        <w:t>x</w:t>
-      </w:r>
+      <w:commentRangeEnd w:id="4"/>
+      <w:r>
+        <w:rPr>
+          <w:rStyle w:val="Kommentarzeichen"/>
+        </w:rPr>
+        <w:commentReference w:id="4"/>
+      </w:r>
+      <w:r>
+        <w:t xml:space="preserve">and the additional bench fees required by University College London (~500 GDP) will be covered by </w:t>
+      </w:r>
+      <w:commentRangeStart w:id="5"/>
       <w:r>
         <w:rPr>
           <w:color w:val="C00000"/>
         </w:rPr>
-        <w:t>X</w:t>
-      </w:r>
-      <w:r>
-        <w:t xml:space="preserve"> = </w:t>
-      </w:r>
-      <w:r>
-        <w:rPr>
-          <w:color w:val="C00000"/>
-        </w:rPr>
-        <w:t>XXXX</w:t>
-      </w:r>
-      <w:r>
-        <w:rPr>
-          <w:color w:val="C00000"/>
-        </w:rPr>
-        <w:t xml:space="preserve"> </w:t>
-      </w:r>
-      <w:r>
-        <w:t xml:space="preserve">EUR). The minimum research budget will be provided by </w:t>
-      </w:r>
-      <w:commentRangeStart w:id="2"/>
-      <w:r>
-        <w:t xml:space="preserve">Prof. </w:t>
-      </w:r>
-      <w:r>
-        <w:t xml:space="preserve">Stefan R. </w:t>
-      </w:r>
-      <w:proofErr w:type="spellStart"/>
-      <w:r>
-        <w:t>Schweinberger</w:t>
-      </w:r>
-      <w:proofErr w:type="spellEnd"/>
-      <w:r>
-        <w:t xml:space="preserve"> </w:t>
-      </w:r>
-      <w:commentRangeEnd w:id="2"/>
+        <w:t>XXX</w:t>
+      </w:r>
+      <w:commentRangeEnd w:id="5"/>
       <w:r>
         <w:rPr>
           <w:rStyle w:val="Kommentarzeichen"/>
         </w:rPr>
-        <w:commentReference w:id="2"/>
-      </w:r>
-      <w:r>
-        <w:t xml:space="preserve">and the additional bench fees required by University College London (~500 GDP) will be covered by </w:t>
-      </w:r>
-      <w:commentRangeStart w:id="3"/>
-      <w:r>
-        <w:rPr>
-          <w:color w:val="C00000"/>
-        </w:rPr>
-        <w:t>XXX</w:t>
-      </w:r>
-      <w:commentRangeEnd w:id="3"/>
-      <w:r>
-        <w:rPr>
-          <w:rStyle w:val="Kommentarzeichen"/>
-        </w:rPr>
-        <w:commentReference w:id="3"/>
+        <w:commentReference w:id="5"/>
       </w:r>
       <w:r>
         <w:t xml:space="preserve">. </w:t>
@@ -1579,7 +1598,10 @@
     <w:sdt>
       <w:sdtPr>
         <w:rPr>
-          <w:rFonts w:eastAsiaTheme="minorHAnsi"/>
+          <w:rFonts w:asciiTheme="minorHAnsi" w:eastAsiaTheme="minorHAnsi" w:hAnsiTheme="minorHAnsi" w:cstheme="minorBidi"/>
+          <w:color w:val="auto"/>
+          <w:sz w:val="24"/>
+          <w:szCs w:val="24"/>
         </w:rPr>
         <w:tag w:val="CitaviBibliography"/>
         <w:id w:val="953135230"/>
@@ -1587,14 +1609,7 @@
           <w:docPart w:val="DefaultPlaceholder_-1854013440"/>
         </w:placeholder>
       </w:sdtPr>
-      <w:sdtEndPr>
-        <w:rPr>
-          <w:rFonts w:asciiTheme="minorHAnsi" w:hAnsiTheme="minorHAnsi" w:cstheme="minorBidi"/>
-          <w:color w:val="auto"/>
-          <w:sz w:val="24"/>
-          <w:szCs w:val="24"/>
-        </w:rPr>
-      </w:sdtEndPr>
+      <w:sdtEndPr/>
       <w:sdtContent>
         <w:p>
           <w:pPr>
@@ -1617,19 +1632,11 @@
           <w:pPr>
             <w:pStyle w:val="CitaviBibliographyEntry"/>
           </w:pPr>
-          <w:bookmarkStart w:id="4" w:name="_CTVL001fdcdaff29baf47a08ff6bdfa7250dd3d"/>
-          <w:r>
-            <w:t xml:space="preserve">Eerola, T., Armitage, J., </w:t>
-          </w:r>
-          <w:proofErr w:type="spellStart"/>
-          <w:r>
-            <w:t>Lavan</w:t>
-          </w:r>
-          <w:proofErr w:type="spellEnd"/>
-          <w:r>
-            <w:t>, N., &amp; Knight, S. (2021). Online Data Collection in Auditory Perception and Cognition Research: Recruitment, Testing, Data Quality and Ethical Considerations.</w:t>
-          </w:r>
-          <w:bookmarkEnd w:id="4"/>
+          <w:bookmarkStart w:id="6" w:name="_CTVL001fdcdaff29baf47a08ff6bdfa7250dd3d"/>
+          <w:r>
+            <w:t>Eerola, T., Armitage, J., Lavan, N., &amp; Knight, S. (2021). Online Data Collection in Auditory Perception and Cognition Research: Recruitment, Testing, Data Quality and Ethical Considerations.</w:t>
+          </w:r>
+          <w:bookmarkEnd w:id="6"/>
           <w:r>
             <w:t xml:space="preserve"> </w:t>
           </w:r>
@@ -1656,11 +1663,11 @@
           <w:pPr>
             <w:pStyle w:val="CitaviBibliographyEntry"/>
           </w:pPr>
-          <w:bookmarkStart w:id="5" w:name="_CTVL001fbae7f6b1f244474a9c6b3bd11fb323c"/>
+          <w:bookmarkStart w:id="7" w:name="_CTVL001fbae7f6b1f244474a9c6b3bd11fb323c"/>
           <w:r>
             <w:t>Klopfenstein, M., Bernard, K., &amp; Heyman, C. (2020). The study of speech naturalness in communication disorders: A systematic review of the literature.</w:t>
           </w:r>
-          <w:bookmarkEnd w:id="5"/>
+          <w:bookmarkEnd w:id="7"/>
           <w:r>
             <w:t xml:space="preserve"> </w:t>
           </w:r>
@@ -1687,11 +1694,11 @@
           <w:pPr>
             <w:pStyle w:val="CitaviBibliographyEntry"/>
           </w:pPr>
-          <w:bookmarkStart w:id="6" w:name="_CTVL001335b73c635fb42d689284190911887e4"/>
+          <w:bookmarkStart w:id="8" w:name="_CTVL001335b73c635fb42d689284190911887e4"/>
           <w:r>
             <w:t>Kühne, K., Fischer, M. H., &amp; Zhou, Y. (2020). The Human Takes It All: Humanlike Synthesized Voices Are Perceived as Less Eerie and More Likable. Evidence From a Subjective Ratings Study.</w:t>
           </w:r>
-          <w:bookmarkEnd w:id="6"/>
+          <w:bookmarkEnd w:id="8"/>
           <w:r>
             <w:t xml:space="preserve"> </w:t>
           </w:r>
@@ -1718,16 +1725,11 @@
           <w:pPr>
             <w:pStyle w:val="CitaviBibliographyEntry"/>
           </w:pPr>
-          <w:bookmarkStart w:id="7" w:name="_CTVL0016836468c9a46492b986cc2be195cece9"/>
-          <w:proofErr w:type="spellStart"/>
-          <w:r>
-            <w:t>Lavan</w:t>
-          </w:r>
-          <w:proofErr w:type="spellEnd"/>
-          <w:r>
-            <w:t>, N. (2023). How do we describe other people from voices and faces?</w:t>
-          </w:r>
-          <w:bookmarkEnd w:id="7"/>
+          <w:bookmarkStart w:id="9" w:name="_CTVL0016836468c9a46492b986cc2be195cece9"/>
+          <w:r>
+            <w:t>Lavan, N. (2023). How do we describe other people from voices and faces?</w:t>
+          </w:r>
+          <w:bookmarkEnd w:id="9"/>
           <w:r>
             <w:t xml:space="preserve"> </w:t>
           </w:r>
@@ -1748,22 +1750,65 @@
           </w:r>
           <w:r>
             <w:t>, 105253. https://doi.org/10.1016/j.cognition.2022.105253</w:t>
+          </w:r>
+        </w:p>
+        <w:p>
+          <w:pPr>
+            <w:pStyle w:val="CitaviBibliographyEntry"/>
+            <w:rPr>
+              <w:lang w:val="de-DE"/>
+            </w:rPr>
+          </w:pPr>
+          <w:bookmarkStart w:id="10" w:name="_CTVL00131a6c35984344b52a0d8347d4d006714"/>
+          <w:r>
+            <w:t>Lavan, N., &amp; McGettigan, C. (2023). A model for person perception from familiar and unfamiliar voices.</w:t>
+          </w:r>
+          <w:bookmarkEnd w:id="10"/>
+          <w:r>
+            <w:t xml:space="preserve"> </w:t>
+          </w:r>
+          <w:r>
+            <w:rPr>
+              <w:i/>
+              <w:lang w:val="de-DE"/>
+            </w:rPr>
+            <w:t>Communications Psychology</w:t>
+          </w:r>
+          <w:r>
+            <w:rPr>
+              <w:lang w:val="de-DE"/>
+            </w:rPr>
+            <w:t xml:space="preserve">, </w:t>
+          </w:r>
+          <w:r>
+            <w:rPr>
+              <w:i/>
+              <w:lang w:val="de-DE"/>
+            </w:rPr>
+            <w:t>1</w:t>
+          </w:r>
+          <w:r>
+            <w:rPr>
+              <w:lang w:val="de-DE"/>
+            </w:rPr>
+            <w:t>(1). https://doi.org/10.1038/s44271-023-00001-4</w:t>
           </w:r>
         </w:p>
         <w:p>
           <w:pPr>
             <w:pStyle w:val="CitaviBibliographyEntry"/>
           </w:pPr>
-          <w:bookmarkStart w:id="8" w:name="_CTVL00131a6c35984344b52a0d8347d4d006714"/>
-          <w:proofErr w:type="spellStart"/>
-          <w:r>
-            <w:t>Lavan</w:t>
-          </w:r>
-          <w:proofErr w:type="spellEnd"/>
-          <w:r>
-            <w:t>, N., &amp; McGettigan, C. (2023). A model for person perception from familiar and unfamiliar voices.</w:t>
-          </w:r>
-          <w:bookmarkEnd w:id="8"/>
+          <w:bookmarkStart w:id="11" w:name="_CTVL001a54500133cb04aa185303201aa6afaf2"/>
+          <w:r>
+            <w:rPr>
+              <w:lang w:val="de-DE"/>
+            </w:rPr>
+            <w:t xml:space="preserve">Nussbaum, C., Pöhlmann, M., Kreysa, H., &amp; Schweinberger, S. R. (2023). </w:t>
+          </w:r>
+          <w:r>
+            <w:t>Perceived naturalness of emotional voice morphs.</w:t>
+          </w:r>
+          <w:bookmarkEnd w:id="11"/>
           <w:r>
             <w:t xml:space="preserve"> </w:t>
           </w:r>
@@ -1771,76 +1816,21 @@
             <w:rPr>
               <w:i/>
             </w:rPr>
-            <w:t>Communications Psychology</w:t>
-          </w:r>
-          <w:r>
-            <w:t xml:space="preserve">, </w:t>
-          </w:r>
-          <w:r>
-            <w:rPr>
-              <w:i/>
-            </w:rPr>
-            <w:t>1</w:t>
-          </w:r>
-          <w:r>
-            <w:t>(1). https://doi.org/10.1038/s44271-023-00001-4</w:t>
+            <w:t>Cognition &amp; Emotion</w:t>
+          </w:r>
+          <w:r>
+            <w:t>, 1–17. https://doi.org/10.1080/02699931.2023.2200920</w:t>
           </w:r>
         </w:p>
         <w:p>
           <w:pPr>
             <w:pStyle w:val="CitaviBibliographyEntry"/>
           </w:pPr>
-          <w:bookmarkStart w:id="9" w:name="_CTVL001a54500133cb04aa185303201aa6afaf2"/>
-          <w:r>
-            <w:t xml:space="preserve">Nussbaum, C., </w:t>
-          </w:r>
-          <w:proofErr w:type="spellStart"/>
-          <w:r>
-            <w:t>Pöhlmann</w:t>
-          </w:r>
-          <w:proofErr w:type="spellEnd"/>
-          <w:r>
-            <w:t xml:space="preserve">, M., </w:t>
-          </w:r>
-          <w:proofErr w:type="spellStart"/>
-          <w:r>
-            <w:t>Kreysa</w:t>
-          </w:r>
-          <w:proofErr w:type="spellEnd"/>
-          <w:r>
-            <w:t xml:space="preserve">, H., &amp; </w:t>
-          </w:r>
-          <w:proofErr w:type="spellStart"/>
-          <w:r>
-            <w:t>Schweinberger</w:t>
-          </w:r>
-          <w:proofErr w:type="spellEnd"/>
-          <w:r>
-            <w:t>, S. R. (2023). Perceived naturalness of emotional voice morphs.</w:t>
-          </w:r>
-          <w:bookmarkEnd w:id="9"/>
-          <w:r>
-            <w:t xml:space="preserve"> </w:t>
-          </w:r>
-          <w:r>
-            <w:rPr>
-              <w:i/>
-            </w:rPr>
-            <w:t>Cognition &amp; Emotion</w:t>
-          </w:r>
-          <w:r>
-            <w:t>, 1–17. https://doi.org/10.1080/02699931.2023.2200920</w:t>
-          </w:r>
-        </w:p>
-        <w:p>
-          <w:pPr>
-            <w:pStyle w:val="CitaviBibliographyEntry"/>
-          </w:pPr>
-          <w:bookmarkStart w:id="10" w:name="_CTVL001b2cfed2201dc4bfbb30224d692fe3c7c"/>
+          <w:bookmarkStart w:id="12" w:name="_CTVL001b2cfed2201dc4bfbb30224d692fe3c7c"/>
           <w:r>
             <w:t>Rodero, E., &amp; Lucas, I. (2023). Synthetic versus human voices in audiobooks: The human emotional intimacy effect.</w:t>
           </w:r>
-          <w:bookmarkEnd w:id="10"/>
+          <w:bookmarkEnd w:id="12"/>
           <w:r>
             <w:t xml:space="preserve"> </w:t>
           </w:r>
@@ -1880,7 +1870,7 @@
 </file>
 
 <file path=word/comments.xml><?xml version="1.0" encoding="utf-8"?>
-<w:comments xmlns:wpc="http://schemas.microsoft.com/office/word/2010/wordprocessingCanvas" xmlns:cx="http://schemas.microsoft.com/office/drawing/2014/chartex" xmlns:cx1="http://schemas.microsoft.com/office/drawing/2015/9/8/chartex" xmlns:cx2="http://schemas.microsoft.com/office/drawing/2015/10/21/chartex" xmlns:cx3="http://schemas.microsoft.com/office/drawing/2016/5/9/chartex" xmlns:cx4="http://schemas.microsoft.com/office/drawing/2016/5/10/chartex" xmlns:cx5="http://schemas.microsoft.com/office/drawing/2016/5/11/chartex" xmlns:cx6="http://schemas.microsoft.com/office/drawing/2016/5/12/chartex" xmlns:cx7="http://schemas.microsoft.com/office/drawing/2016/5/13/chartex" xmlns:cx8="http://schemas.microsoft.com/office/drawing/2016/5/14/chartex" xmlns:mc="http://schemas.openxmlformats.org/markup-compatibility/2006" xmlns:aink="http://schemas.microsoft.com/office/drawing/2016/ink" xmlns:am3d="http://schemas.microsoft.com/office/drawing/2017/model3d" xmlns:o="urn:schemas-microsoft-com:office:office" xmlns:oel="http://schemas.microsoft.com/office/2019/extlst" xmlns:r="http://schemas.openxmlformats.org/officeDocument/2006/relationships" xmlns:m="http://schemas.openxmlformats.org/officeDocument/2006/math" xmlns:v="urn:schemas-microsoft-com:vml" xmlns:wp14="http://schemas.microsoft.com/office/word/2010/wordprocessingDrawing" xmlns:wp="http://schemas.openxmlformats.org/drawingml/2006/wordprocessingDrawing" xmlns:w10="urn:schemas-microsoft-com:office:word" xmlns:w="http://schemas.openxmlformats.org/wordprocessingml/2006/main" xmlns:w14="http://schemas.microsoft.com/office/word/2010/wordml" xmlns:w15="http://schemas.microsoft.com/office/word/2012/wordml" xmlns:w16cex="http://schemas.microsoft.com/office/word/2018/wordml/cex" xmlns:w16cid="http://schemas.microsoft.com/office/word/2016/wordml/cid" xmlns:w16="http://schemas.microsoft.com/office/word/2018/wordml" xmlns:w16du="http://schemas.microsoft.com/office/word/2023/wordml/word16du" xmlns:w16sdtdh="http://schemas.microsoft.com/office/word/2020/wordml/sdtdatahash" xmlns:w16se="http://schemas.microsoft.com/office/word/2015/wordml/symex" xmlns:wpg="http://schemas.microsoft.com/office/word/2010/wordprocessingGroup" xmlns:wpi="http://schemas.microsoft.com/office/word/2010/wordprocessingInk" xmlns:wne="http://schemas.microsoft.com/office/word/2006/wordml" xmlns:wps="http://schemas.microsoft.com/office/word/2010/wordprocessingShape" mc:Ignorable="w14 w15 w16se w16cid w16 w16cex w16sdtdh w16du wp14">
+<w:comments xmlns:wpc="http://schemas.microsoft.com/office/word/2010/wordprocessingCanvas" xmlns:cx="http://schemas.microsoft.com/office/drawing/2014/chartex" xmlns:cx1="http://schemas.microsoft.com/office/drawing/2015/9/8/chartex" xmlns:cx2="http://schemas.microsoft.com/office/drawing/2015/10/21/chartex" xmlns:cx3="http://schemas.microsoft.com/office/drawing/2016/5/9/chartex" xmlns:cx4="http://schemas.microsoft.com/office/drawing/2016/5/10/chartex" xmlns:cx5="http://schemas.microsoft.com/office/drawing/2016/5/11/chartex" xmlns:cx6="http://schemas.microsoft.com/office/drawing/2016/5/12/chartex" xmlns:cx7="http://schemas.microsoft.com/office/drawing/2016/5/13/chartex" xmlns:cx8="http://schemas.microsoft.com/office/drawing/2016/5/14/chartex" xmlns:mc="http://schemas.openxmlformats.org/markup-compatibility/2006" xmlns:aink="http://schemas.microsoft.com/office/drawing/2016/ink" xmlns:am3d="http://schemas.microsoft.com/office/drawing/2017/model3d" xmlns:o="urn:schemas-microsoft-com:office:office" xmlns:r="http://schemas.openxmlformats.org/officeDocument/2006/relationships" xmlns:m="http://schemas.openxmlformats.org/officeDocument/2006/math" xmlns:v="urn:schemas-microsoft-com:vml" xmlns:wp14="http://schemas.microsoft.com/office/word/2010/wordprocessingDrawing" xmlns:wp="http://schemas.openxmlformats.org/drawingml/2006/wordprocessingDrawing" xmlns:w10="urn:schemas-microsoft-com:office:word" xmlns:w="http://schemas.openxmlformats.org/wordprocessingml/2006/main" xmlns:w14="http://schemas.microsoft.com/office/word/2010/wordml" xmlns:w15="http://schemas.microsoft.com/office/word/2012/wordml" xmlns:w16cid="http://schemas.microsoft.com/office/word/2016/wordml/cid" xmlns:w16se="http://schemas.microsoft.com/office/word/2015/wordml/symex" xmlns:wpg="http://schemas.microsoft.com/office/word/2010/wordprocessingGroup" xmlns:wpi="http://schemas.microsoft.com/office/word/2010/wordprocessingInk" xmlns:wne="http://schemas.microsoft.com/office/word/2006/wordml" xmlns:wps="http://schemas.microsoft.com/office/word/2010/wordprocessingShape" mc:Ignorable="w14 w15 w16se w16cid wp14">
   <w:comment w:id="0" w:author="christine.nussbaum" w:date="2024-07-06T17:07:00Z" w:initials="c">
     <w:p>
       <w:pPr>
@@ -1926,7 +1916,7 @@
       </w:r>
     </w:p>
   </w:comment>
-  <w:comment w:id="2" w:author="christine.nussbaum" w:date="2024-07-07T14:09:00Z" w:initials="c">
+  <w:comment w:id="2" w:author="Christine Nussbaum" w:date="2024-07-08T13:09:00Z" w:initials="CN">
     <w:p>
       <w:pPr>
         <w:pStyle w:val="Kommentartext"/>
@@ -1938,11 +1928,27 @@
         <w:annotationRef/>
       </w:r>
       <w:r>
-        <w:t xml:space="preserve">I hope… </w:t>
+        <w:t xml:space="preserve">This section is way too long. And half of it may be irrelevant or belongs to later section. But it’s a basis for streamlining… </w:t>
       </w:r>
     </w:p>
   </w:comment>
-  <w:comment w:id="3" w:author="christine.nussbaum" w:date="2024-07-07T14:10:00Z" w:initials="c">
+  <w:comment w:id="4" w:author="christine.nussbaum" w:date="2024-07-07T14:09:00Z" w:initials="c">
+    <w:p>
+      <w:pPr>
+        <w:pStyle w:val="Kommentartext"/>
+      </w:pPr>
+      <w:r>
+        <w:rPr>
+          <w:rStyle w:val="Kommentarzeichen"/>
+        </w:rPr>
+        <w:annotationRef/>
+      </w:r>
+      <w:r>
+        <w:t xml:space="preserve">I hope… </w:t>
+      </w:r>
+    </w:p>
+  </w:comment>
+  <w:comment w:id="5" w:author="christine.nussbaum" w:date="2024-07-07T14:10:00Z" w:initials="c">
     <w:p>
       <w:pPr>
         <w:pStyle w:val="Kommentartext"/>
@@ -1962,9 +1968,10 @@
 </file>
 
 <file path=word/commentsExtended.xml><?xml version="1.0" encoding="utf-8"?>
-<w15:commentsEx xmlns:wpc="http://schemas.microsoft.com/office/word/2010/wordprocessingCanvas" xmlns:cx="http://schemas.microsoft.com/office/drawing/2014/chartex" xmlns:cx1="http://schemas.microsoft.com/office/drawing/2015/9/8/chartex" xmlns:cx2="http://schemas.microsoft.com/office/drawing/2015/10/21/chartex" xmlns:cx3="http://schemas.microsoft.com/office/drawing/2016/5/9/chartex" xmlns:cx4="http://schemas.microsoft.com/office/drawing/2016/5/10/chartex" xmlns:cx5="http://schemas.microsoft.com/office/drawing/2016/5/11/chartex" xmlns:cx6="http://schemas.microsoft.com/office/drawing/2016/5/12/chartex" xmlns:cx7="http://schemas.microsoft.com/office/drawing/2016/5/13/chartex" xmlns:cx8="http://schemas.microsoft.com/office/drawing/2016/5/14/chartex" xmlns:mc="http://schemas.openxmlformats.org/markup-compatibility/2006" xmlns:aink="http://schemas.microsoft.com/office/drawing/2016/ink" xmlns:am3d="http://schemas.microsoft.com/office/drawing/2017/model3d" xmlns:o="urn:schemas-microsoft-com:office:office" xmlns:oel="http://schemas.microsoft.com/office/2019/extlst" xmlns:r="http://schemas.openxmlformats.org/officeDocument/2006/relationships" xmlns:m="http://schemas.openxmlformats.org/officeDocument/2006/math" xmlns:v="urn:schemas-microsoft-com:vml" xmlns:wp14="http://schemas.microsoft.com/office/word/2010/wordprocessingDrawing" xmlns:wp="http://schemas.openxmlformats.org/drawingml/2006/wordprocessingDrawing" xmlns:w10="urn:schemas-microsoft-com:office:word" xmlns:w="http://schemas.openxmlformats.org/wordprocessingml/2006/main" xmlns:w14="http://schemas.microsoft.com/office/word/2010/wordml" xmlns:w15="http://schemas.microsoft.com/office/word/2012/wordml" xmlns:w16cex="http://schemas.microsoft.com/office/word/2018/wordml/cex" xmlns:w16cid="http://schemas.microsoft.com/office/word/2016/wordml/cid" xmlns:w16="http://schemas.microsoft.com/office/word/2018/wordml" xmlns:w16du="http://schemas.microsoft.com/office/word/2023/wordml/word16du" xmlns:w16sdtdh="http://schemas.microsoft.com/office/word/2020/wordml/sdtdatahash" xmlns:w16se="http://schemas.microsoft.com/office/word/2015/wordml/symex" xmlns:wpg="http://schemas.microsoft.com/office/word/2010/wordprocessingGroup" xmlns:wpi="http://schemas.microsoft.com/office/word/2010/wordprocessingInk" xmlns:wne="http://schemas.microsoft.com/office/word/2006/wordml" xmlns:wps="http://schemas.microsoft.com/office/word/2010/wordprocessingShape" mc:Ignorable="w14 w15 w16se w16cid w16 w16cex w16sdtdh w16du wp14">
+<w15:commentsEx xmlns:wpc="http://schemas.microsoft.com/office/word/2010/wordprocessingCanvas" xmlns:cx="http://schemas.microsoft.com/office/drawing/2014/chartex" xmlns:cx1="http://schemas.microsoft.com/office/drawing/2015/9/8/chartex" xmlns:cx2="http://schemas.microsoft.com/office/drawing/2015/10/21/chartex" xmlns:cx3="http://schemas.microsoft.com/office/drawing/2016/5/9/chartex" xmlns:cx4="http://schemas.microsoft.com/office/drawing/2016/5/10/chartex" xmlns:cx5="http://schemas.microsoft.com/office/drawing/2016/5/11/chartex" xmlns:cx6="http://schemas.microsoft.com/office/drawing/2016/5/12/chartex" xmlns:cx7="http://schemas.microsoft.com/office/drawing/2016/5/13/chartex" xmlns:cx8="http://schemas.microsoft.com/office/drawing/2016/5/14/chartex" xmlns:mc="http://schemas.openxmlformats.org/markup-compatibility/2006" xmlns:aink="http://schemas.microsoft.com/office/drawing/2016/ink" xmlns:am3d="http://schemas.microsoft.com/office/drawing/2017/model3d" xmlns:o="urn:schemas-microsoft-com:office:office" xmlns:r="http://schemas.openxmlformats.org/officeDocument/2006/relationships" xmlns:m="http://schemas.openxmlformats.org/officeDocument/2006/math" xmlns:v="urn:schemas-microsoft-com:vml" xmlns:wp14="http://schemas.microsoft.com/office/word/2010/wordprocessingDrawing" xmlns:wp="http://schemas.openxmlformats.org/drawingml/2006/wordprocessingDrawing" xmlns:w10="urn:schemas-microsoft-com:office:word" xmlns:w="http://schemas.openxmlformats.org/wordprocessingml/2006/main" xmlns:w14="http://schemas.microsoft.com/office/word/2010/wordml" xmlns:w15="http://schemas.microsoft.com/office/word/2012/wordml" xmlns:w16cid="http://schemas.microsoft.com/office/word/2016/wordml/cid" xmlns:w16se="http://schemas.microsoft.com/office/word/2015/wordml/symex" xmlns:wpg="http://schemas.microsoft.com/office/word/2010/wordprocessingGroup" xmlns:wpi="http://schemas.microsoft.com/office/word/2010/wordprocessingInk" xmlns:wne="http://schemas.microsoft.com/office/word/2006/wordml" xmlns:wps="http://schemas.microsoft.com/office/word/2010/wordprocessingShape" mc:Ignorable="w14 w15 w16se w16cid wp14">
   <w15:commentEx w15:paraId="4C6556E3" w15:done="0"/>
   <w15:commentEx w15:paraId="35E0F5BD" w15:done="0"/>
+  <w15:commentEx w15:paraId="064A51D7" w15:done="0"/>
   <w15:commentEx w15:paraId="4422958A" w15:done="0"/>
   <w15:commentEx w15:paraId="2C45A5A2" w15:done="0"/>
 </w15:commentsEx>
@@ -1980,16 +1987,17 @@
 </file>
 
 <file path=word/commentsIds.xml><?xml version="1.0" encoding="utf-8"?>
-<w16cid:commentsIds xmlns:wpc="http://schemas.microsoft.com/office/word/2010/wordprocessingCanvas" xmlns:cx="http://schemas.microsoft.com/office/drawing/2014/chartex" xmlns:cx1="http://schemas.microsoft.com/office/drawing/2015/9/8/chartex" xmlns:cx2="http://schemas.microsoft.com/office/drawing/2015/10/21/chartex" xmlns:cx3="http://schemas.microsoft.com/office/drawing/2016/5/9/chartex" xmlns:cx4="http://schemas.microsoft.com/office/drawing/2016/5/10/chartex" xmlns:cx5="http://schemas.microsoft.com/office/drawing/2016/5/11/chartex" xmlns:cx6="http://schemas.microsoft.com/office/drawing/2016/5/12/chartex" xmlns:cx7="http://schemas.microsoft.com/office/drawing/2016/5/13/chartex" xmlns:cx8="http://schemas.microsoft.com/office/drawing/2016/5/14/chartex" xmlns:mc="http://schemas.openxmlformats.org/markup-compatibility/2006" xmlns:aink="http://schemas.microsoft.com/office/drawing/2016/ink" xmlns:am3d="http://schemas.microsoft.com/office/drawing/2017/model3d" xmlns:o="urn:schemas-microsoft-com:office:office" xmlns:oel="http://schemas.microsoft.com/office/2019/extlst" xmlns:r="http://schemas.openxmlformats.org/officeDocument/2006/relationships" xmlns:m="http://schemas.openxmlformats.org/officeDocument/2006/math" xmlns:v="urn:schemas-microsoft-com:vml" xmlns:wp14="http://schemas.microsoft.com/office/word/2010/wordprocessingDrawing" xmlns:wp="http://schemas.openxmlformats.org/drawingml/2006/wordprocessingDrawing" xmlns:w10="urn:schemas-microsoft-com:office:word" xmlns:w="http://schemas.openxmlformats.org/wordprocessingml/2006/main" xmlns:w14="http://schemas.microsoft.com/office/word/2010/wordml" xmlns:w15="http://schemas.microsoft.com/office/word/2012/wordml" xmlns:w16cex="http://schemas.microsoft.com/office/word/2018/wordml/cex" xmlns:w16cid="http://schemas.microsoft.com/office/word/2016/wordml/cid" xmlns:w16="http://schemas.microsoft.com/office/word/2018/wordml" xmlns:w16du="http://schemas.microsoft.com/office/word/2023/wordml/word16du" xmlns:w16sdtdh="http://schemas.microsoft.com/office/word/2020/wordml/sdtdatahash" xmlns:w16se="http://schemas.microsoft.com/office/word/2015/wordml/symex" xmlns:wpg="http://schemas.microsoft.com/office/word/2010/wordprocessingGroup" xmlns:wpi="http://schemas.microsoft.com/office/word/2010/wordprocessingInk" xmlns:wne="http://schemas.microsoft.com/office/word/2006/wordml" xmlns:wps="http://schemas.microsoft.com/office/word/2010/wordprocessingShape" mc:Ignorable="w14 w15 w16se w16cid w16 w16cex w16sdtdh w16du wp14">
+<w16cid:commentsIds xmlns:wpc="http://schemas.microsoft.com/office/word/2010/wordprocessingCanvas" xmlns:cx="http://schemas.microsoft.com/office/drawing/2014/chartex" xmlns:cx1="http://schemas.microsoft.com/office/drawing/2015/9/8/chartex" xmlns:cx2="http://schemas.microsoft.com/office/drawing/2015/10/21/chartex" xmlns:cx3="http://schemas.microsoft.com/office/drawing/2016/5/9/chartex" xmlns:cx4="http://schemas.microsoft.com/office/drawing/2016/5/10/chartex" xmlns:cx5="http://schemas.microsoft.com/office/drawing/2016/5/11/chartex" xmlns:cx6="http://schemas.microsoft.com/office/drawing/2016/5/12/chartex" xmlns:cx7="http://schemas.microsoft.com/office/drawing/2016/5/13/chartex" xmlns:cx8="http://schemas.microsoft.com/office/drawing/2016/5/14/chartex" xmlns:mc="http://schemas.openxmlformats.org/markup-compatibility/2006" xmlns:aink="http://schemas.microsoft.com/office/drawing/2016/ink" xmlns:am3d="http://schemas.microsoft.com/office/drawing/2017/model3d" xmlns:o="urn:schemas-microsoft-com:office:office" xmlns:r="http://schemas.openxmlformats.org/officeDocument/2006/relationships" xmlns:m="http://schemas.openxmlformats.org/officeDocument/2006/math" xmlns:v="urn:schemas-microsoft-com:vml" xmlns:wp14="http://schemas.microsoft.com/office/word/2010/wordprocessingDrawing" xmlns:wp="http://schemas.openxmlformats.org/drawingml/2006/wordprocessingDrawing" xmlns:w10="urn:schemas-microsoft-com:office:word" xmlns:w="http://schemas.openxmlformats.org/wordprocessingml/2006/main" xmlns:w14="http://schemas.microsoft.com/office/word/2010/wordml" xmlns:w15="http://schemas.microsoft.com/office/word/2012/wordml" xmlns:w16cid="http://schemas.microsoft.com/office/word/2016/wordml/cid" xmlns:w16se="http://schemas.microsoft.com/office/word/2015/wordml/symex" xmlns:wpg="http://schemas.microsoft.com/office/word/2010/wordprocessingGroup" xmlns:wpi="http://schemas.microsoft.com/office/word/2010/wordprocessingInk" xmlns:wne="http://schemas.microsoft.com/office/word/2006/wordml" xmlns:wps="http://schemas.microsoft.com/office/word/2010/wordprocessingShape" mc:Ignorable="w14 w15 w16se w16cid wp14">
   <w16cid:commentId w16cid:paraId="4C6556E3" w16cid:durableId="5E1AB20B"/>
   <w16cid:commentId w16cid:paraId="35E0F5BD" w16cid:durableId="43495771"/>
+  <w16cid:commentId w16cid:paraId="064A51D7" w16cid:durableId="2A366370"/>
   <w16cid:commentId w16cid:paraId="4422958A" w16cid:durableId="5CDCABF4"/>
   <w16cid:commentId w16cid:paraId="2C45A5A2" w16cid:durableId="682A5489"/>
 </w16cid:commentsIds>
 </file>
 
 <file path=word/numbering.xml><?xml version="1.0" encoding="utf-8"?>
-<w:numbering xmlns:wpc="http://schemas.microsoft.com/office/word/2010/wordprocessingCanvas" xmlns:cx="http://schemas.microsoft.com/office/drawing/2014/chartex" xmlns:cx1="http://schemas.microsoft.com/office/drawing/2015/9/8/chartex" xmlns:cx2="http://schemas.microsoft.com/office/drawing/2015/10/21/chartex" xmlns:cx3="http://schemas.microsoft.com/office/drawing/2016/5/9/chartex" xmlns:cx4="http://schemas.microsoft.com/office/drawing/2016/5/10/chartex" xmlns:cx5="http://schemas.microsoft.com/office/drawing/2016/5/11/chartex" xmlns:cx6="http://schemas.microsoft.com/office/drawing/2016/5/12/chartex" xmlns:cx7="http://schemas.microsoft.com/office/drawing/2016/5/13/chartex" xmlns:cx8="http://schemas.microsoft.com/office/drawing/2016/5/14/chartex" xmlns:mc="http://schemas.openxmlformats.org/markup-compatibility/2006" xmlns:aink="http://schemas.microsoft.com/office/drawing/2016/ink" xmlns:am3d="http://schemas.microsoft.com/office/drawing/2017/model3d" xmlns:o="urn:schemas-microsoft-com:office:office" xmlns:oel="http://schemas.microsoft.com/office/2019/extlst" xmlns:r="http://schemas.openxmlformats.org/officeDocument/2006/relationships" xmlns:m="http://schemas.openxmlformats.org/officeDocument/2006/math" xmlns:v="urn:schemas-microsoft-com:vml" xmlns:wp14="http://schemas.microsoft.com/office/word/2010/wordprocessingDrawing" xmlns:wp="http://schemas.openxmlformats.org/drawingml/2006/wordprocessingDrawing" xmlns:w10="urn:schemas-microsoft-com:office:word" xmlns:w="http://schemas.openxmlformats.org/wordprocessingml/2006/main" xmlns:w14="http://schemas.microsoft.com/office/word/2010/wordml" xmlns:w15="http://schemas.microsoft.com/office/word/2012/wordml" xmlns:w16cex="http://schemas.microsoft.com/office/word/2018/wordml/cex" xmlns:w16cid="http://schemas.microsoft.com/office/word/2016/wordml/cid" xmlns:w16="http://schemas.microsoft.com/office/word/2018/wordml" xmlns:w16du="http://schemas.microsoft.com/office/word/2023/wordml/word16du" xmlns:w16sdtdh="http://schemas.microsoft.com/office/word/2020/wordml/sdtdatahash" xmlns:w16se="http://schemas.microsoft.com/office/word/2015/wordml/symex" xmlns:wpg="http://schemas.microsoft.com/office/word/2010/wordprocessingGroup" xmlns:wpi="http://schemas.microsoft.com/office/word/2010/wordprocessingInk" xmlns:wne="http://schemas.microsoft.com/office/word/2006/wordml" xmlns:wps="http://schemas.microsoft.com/office/word/2010/wordprocessingShape" mc:Ignorable="w14 w15 w16se w16cid w16 w16cex w16sdtdh w16du wp14">
+<w:numbering xmlns:wpc="http://schemas.microsoft.com/office/word/2010/wordprocessingCanvas" xmlns:cx="http://schemas.microsoft.com/office/drawing/2014/chartex" xmlns:cx1="http://schemas.microsoft.com/office/drawing/2015/9/8/chartex" xmlns:cx2="http://schemas.microsoft.com/office/drawing/2015/10/21/chartex" xmlns:cx3="http://schemas.microsoft.com/office/drawing/2016/5/9/chartex" xmlns:cx4="http://schemas.microsoft.com/office/drawing/2016/5/10/chartex" xmlns:cx5="http://schemas.microsoft.com/office/drawing/2016/5/11/chartex" xmlns:cx6="http://schemas.microsoft.com/office/drawing/2016/5/12/chartex" xmlns:cx7="http://schemas.microsoft.com/office/drawing/2016/5/13/chartex" xmlns:cx8="http://schemas.microsoft.com/office/drawing/2016/5/14/chartex" xmlns:mc="http://schemas.openxmlformats.org/markup-compatibility/2006" xmlns:aink="http://schemas.microsoft.com/office/drawing/2016/ink" xmlns:am3d="http://schemas.microsoft.com/office/drawing/2017/model3d" xmlns:o="urn:schemas-microsoft-com:office:office" xmlns:r="http://schemas.openxmlformats.org/officeDocument/2006/relationships" xmlns:m="http://schemas.openxmlformats.org/officeDocument/2006/math" xmlns:v="urn:schemas-microsoft-com:vml" xmlns:wp14="http://schemas.microsoft.com/office/word/2010/wordprocessingDrawing" xmlns:wp="http://schemas.openxmlformats.org/drawingml/2006/wordprocessingDrawing" xmlns:w10="urn:schemas-microsoft-com:office:word" xmlns:w="http://schemas.openxmlformats.org/wordprocessingml/2006/main" xmlns:w14="http://schemas.microsoft.com/office/word/2010/wordml" xmlns:w15="http://schemas.microsoft.com/office/word/2012/wordml" xmlns:w16cid="http://schemas.microsoft.com/office/word/2016/wordml/cid" xmlns:w16se="http://schemas.microsoft.com/office/word/2015/wordml/symex" xmlns:wpg="http://schemas.microsoft.com/office/word/2010/wordprocessingGroup" xmlns:wpi="http://schemas.microsoft.com/office/word/2010/wordprocessingInk" xmlns:wne="http://schemas.microsoft.com/office/word/2006/wordml" xmlns:wps="http://schemas.microsoft.com/office/word/2010/wordprocessingShape" mc:Ignorable="w14 w15 w16se w16cid wp14">
   <w:abstractNum w:abstractNumId="0" w15:restartNumberingAfterBreak="0">
     <w:nsid w:val="00416D8A"/>
     <w:multiLevelType w:val="hybridMultilevel"/>
@@ -3189,58 +3197,61 @@
       </w:rPr>
     </w:lvl>
   </w:abstractNum>
-  <w:num w:numId="1" w16cid:durableId="1049379988">
+  <w:num w:numId="1">
     <w:abstractNumId w:val="5"/>
   </w:num>
-  <w:num w:numId="2" w16cid:durableId="977758225">
+  <w:num w:numId="2">
     <w:abstractNumId w:val="7"/>
   </w:num>
-  <w:num w:numId="3" w16cid:durableId="580143754">
+  <w:num w:numId="3">
     <w:abstractNumId w:val="6"/>
   </w:num>
-  <w:num w:numId="4" w16cid:durableId="144978768">
+  <w:num w:numId="4">
     <w:abstractNumId w:val="12"/>
   </w:num>
-  <w:num w:numId="5" w16cid:durableId="14233163">
+  <w:num w:numId="5">
     <w:abstractNumId w:val="3"/>
   </w:num>
-  <w:num w:numId="6" w16cid:durableId="608508830">
+  <w:num w:numId="6">
     <w:abstractNumId w:val="2"/>
   </w:num>
-  <w:num w:numId="7" w16cid:durableId="321086722">
+  <w:num w:numId="7">
     <w:abstractNumId w:val="9"/>
   </w:num>
-  <w:num w:numId="8" w16cid:durableId="1992522633">
+  <w:num w:numId="8">
     <w:abstractNumId w:val="1"/>
   </w:num>
-  <w:num w:numId="9" w16cid:durableId="515652112">
+  <w:num w:numId="9">
     <w:abstractNumId w:val="11"/>
   </w:num>
-  <w:num w:numId="10" w16cid:durableId="562644953">
+  <w:num w:numId="10">
     <w:abstractNumId w:val="0"/>
   </w:num>
-  <w:num w:numId="11" w16cid:durableId="1484155100">
+  <w:num w:numId="11">
     <w:abstractNumId w:val="4"/>
   </w:num>
-  <w:num w:numId="12" w16cid:durableId="1881747314">
+  <w:num w:numId="12">
     <w:abstractNumId w:val="8"/>
   </w:num>
-  <w:num w:numId="13" w16cid:durableId="2032796137">
+  <w:num w:numId="13">
     <w:abstractNumId w:val="10"/>
   </w:num>
 </w:numbering>
 </file>
 
 <file path=word/people.xml><?xml version="1.0" encoding="utf-8"?>
-<w15:people xmlns:wpc="http://schemas.microsoft.com/office/word/2010/wordprocessingCanvas" xmlns:cx="http://schemas.microsoft.com/office/drawing/2014/chartex" xmlns:cx1="http://schemas.microsoft.com/office/drawing/2015/9/8/chartex" xmlns:cx2="http://schemas.microsoft.com/office/drawing/2015/10/21/chartex" xmlns:cx3="http://schemas.microsoft.com/office/drawing/2016/5/9/chartex" xmlns:cx4="http://schemas.microsoft.com/office/drawing/2016/5/10/chartex" xmlns:cx5="http://schemas.microsoft.com/office/drawing/2016/5/11/chartex" xmlns:cx6="http://schemas.microsoft.com/office/drawing/2016/5/12/chartex" xmlns:cx7="http://schemas.microsoft.com/office/drawing/2016/5/13/chartex" xmlns:cx8="http://schemas.microsoft.com/office/drawing/2016/5/14/chartex" xmlns:mc="http://schemas.openxmlformats.org/markup-compatibility/2006" xmlns:aink="http://schemas.microsoft.com/office/drawing/2016/ink" xmlns:am3d="http://schemas.microsoft.com/office/drawing/2017/model3d" xmlns:o="urn:schemas-microsoft-com:office:office" xmlns:oel="http://schemas.microsoft.com/office/2019/extlst" xmlns:r="http://schemas.openxmlformats.org/officeDocument/2006/relationships" xmlns:m="http://schemas.openxmlformats.org/officeDocument/2006/math" xmlns:v="urn:schemas-microsoft-com:vml" xmlns:wp14="http://schemas.microsoft.com/office/word/2010/wordprocessingDrawing" xmlns:wp="http://schemas.openxmlformats.org/drawingml/2006/wordprocessingDrawing" xmlns:w10="urn:schemas-microsoft-com:office:word" xmlns:w="http://schemas.openxmlformats.org/wordprocessingml/2006/main" xmlns:w14="http://schemas.microsoft.com/office/word/2010/wordml" xmlns:w15="http://schemas.microsoft.com/office/word/2012/wordml" xmlns:w16cex="http://schemas.microsoft.com/office/word/2018/wordml/cex" xmlns:w16cid="http://schemas.microsoft.com/office/word/2016/wordml/cid" xmlns:w16="http://schemas.microsoft.com/office/word/2018/wordml" xmlns:w16du="http://schemas.microsoft.com/office/word/2023/wordml/word16du" xmlns:w16sdtdh="http://schemas.microsoft.com/office/word/2020/wordml/sdtdatahash" xmlns:w16se="http://schemas.microsoft.com/office/word/2015/wordml/symex" xmlns:wpg="http://schemas.microsoft.com/office/word/2010/wordprocessingGroup" xmlns:wpi="http://schemas.microsoft.com/office/word/2010/wordprocessingInk" xmlns:wne="http://schemas.microsoft.com/office/word/2006/wordml" xmlns:wps="http://schemas.microsoft.com/office/word/2010/wordprocessingShape" mc:Ignorable="w14 w15 w16se w16cid w16 w16cex w16sdtdh w16du wp14">
+<w15:people xmlns:wpc="http://schemas.microsoft.com/office/word/2010/wordprocessingCanvas" xmlns:cx="http://schemas.microsoft.com/office/drawing/2014/chartex" xmlns:cx1="http://schemas.microsoft.com/office/drawing/2015/9/8/chartex" xmlns:cx2="http://schemas.microsoft.com/office/drawing/2015/10/21/chartex" xmlns:cx3="http://schemas.microsoft.com/office/drawing/2016/5/9/chartex" xmlns:cx4="http://schemas.microsoft.com/office/drawing/2016/5/10/chartex" xmlns:cx5="http://schemas.microsoft.com/office/drawing/2016/5/11/chartex" xmlns:cx6="http://schemas.microsoft.com/office/drawing/2016/5/12/chartex" xmlns:cx7="http://schemas.microsoft.com/office/drawing/2016/5/13/chartex" xmlns:cx8="http://schemas.microsoft.com/office/drawing/2016/5/14/chartex" xmlns:mc="http://schemas.openxmlformats.org/markup-compatibility/2006" xmlns:aink="http://schemas.microsoft.com/office/drawing/2016/ink" xmlns:am3d="http://schemas.microsoft.com/office/drawing/2017/model3d" xmlns:o="urn:schemas-microsoft-com:office:office" xmlns:r="http://schemas.openxmlformats.org/officeDocument/2006/relationships" xmlns:m="http://schemas.openxmlformats.org/officeDocument/2006/math" xmlns:v="urn:schemas-microsoft-com:vml" xmlns:wp14="http://schemas.microsoft.com/office/word/2010/wordprocessingDrawing" xmlns:wp="http://schemas.openxmlformats.org/drawingml/2006/wordprocessingDrawing" xmlns:w10="urn:schemas-microsoft-com:office:word" xmlns:w="http://schemas.openxmlformats.org/wordprocessingml/2006/main" xmlns:w14="http://schemas.microsoft.com/office/word/2010/wordml" xmlns:w15="http://schemas.microsoft.com/office/word/2012/wordml" xmlns:w16cid="http://schemas.microsoft.com/office/word/2016/wordml/cid" xmlns:w16se="http://schemas.microsoft.com/office/word/2015/wordml/symex" xmlns:wpg="http://schemas.microsoft.com/office/word/2010/wordprocessingGroup" xmlns:wpi="http://schemas.microsoft.com/office/word/2010/wordprocessingInk" xmlns:wne="http://schemas.microsoft.com/office/word/2006/wordml" xmlns:wps="http://schemas.microsoft.com/office/word/2010/wordprocessingShape" mc:Ignorable="w14 w15 w16se w16cid wp14">
   <w15:person w15:author="christine.nussbaum">
     <w15:presenceInfo w15:providerId="AD" w15:userId="S::christine.nussbaum@uni-jena.de::94e65631-3463-4783-acd6-cf4969c56d12"/>
+  </w15:person>
+  <w15:person w15:author="Christine Nussbaum">
+    <w15:presenceInfo w15:providerId="None" w15:userId="Christine Nussbaum"/>
   </w15:person>
 </w15:people>
 </file>
 
 <file path=word/styles.xml><?xml version="1.0" encoding="utf-8"?>
-<w:styles xmlns:mc="http://schemas.openxmlformats.org/markup-compatibility/2006" xmlns:r="http://schemas.openxmlformats.org/officeDocument/2006/relationships" xmlns:w="http://schemas.openxmlformats.org/wordprocessingml/2006/main" xmlns:w14="http://schemas.microsoft.com/office/word/2010/wordml" xmlns:w15="http://schemas.microsoft.com/office/word/2012/wordml" xmlns:w16cex="http://schemas.microsoft.com/office/word/2018/wordml/cex" xmlns:w16cid="http://schemas.microsoft.com/office/word/2016/wordml/cid" xmlns:w16="http://schemas.microsoft.com/office/word/2018/wordml" xmlns:w16du="http://schemas.microsoft.com/office/word/2023/wordml/word16du" xmlns:w16sdtdh="http://schemas.microsoft.com/office/word/2020/wordml/sdtdatahash" xmlns:w16se="http://schemas.microsoft.com/office/word/2015/wordml/symex" mc:Ignorable="w14 w15 w16se w16cid w16 w16cex w16sdtdh w16du">
+<w:styles xmlns:mc="http://schemas.openxmlformats.org/markup-compatibility/2006" xmlns:r="http://schemas.openxmlformats.org/officeDocument/2006/relationships" xmlns:w="http://schemas.openxmlformats.org/wordprocessingml/2006/main" xmlns:w14="http://schemas.microsoft.com/office/word/2010/wordml" xmlns:w15="http://schemas.microsoft.com/office/word/2012/wordml" xmlns:w16cid="http://schemas.microsoft.com/office/word/2016/wordml/cid" xmlns:w16se="http://schemas.microsoft.com/office/word/2015/wordml/symex" mc:Ignorable="w14 w15 w16se w16cid">
   <w:docDefaults>
     <w:rPrDefault>
       <w:rPr>
@@ -3258,7 +3269,7 @@
       </w:pPr>
     </w:pPrDefault>
   </w:docDefaults>
-  <w:latentStyles w:defLockedState="0" w:defUIPriority="99" w:defSemiHidden="0" w:defUnhideWhenUsed="0" w:defQFormat="0" w:count="376">
+  <w:latentStyles w:defLockedState="0" w:defUIPriority="99" w:defSemiHidden="0" w:defUnhideWhenUsed="0" w:defQFormat="0" w:count="375">
     <w:lsdException w:name="Normal" w:uiPriority="0" w:qFormat="1"/>
     <w:lsdException w:name="heading 1" w:uiPriority="9" w:qFormat="1"/>
     <w:lsdException w:name="heading 2" w:semiHidden="1" w:uiPriority="9" w:unhideWhenUsed="1" w:qFormat="1"/>
@@ -3634,7 +3645,6 @@
     <w:lsdException w:name="Smart Hyperlink" w:semiHidden="1" w:unhideWhenUsed="1"/>
     <w:lsdException w:name="Hashtag" w:semiHidden="1" w:unhideWhenUsed="1"/>
     <w:lsdException w:name="Unresolved Mention" w:semiHidden="1" w:unhideWhenUsed="1"/>
-    <w:lsdException w:name="Smart Link" w:semiHidden="1" w:unhideWhenUsed="1"/>
   </w:latentStyles>
   <w:style w:type="paragraph" w:default="1" w:styleId="Standard">
     <w:name w:val="Normal"/>
@@ -3841,6 +3851,7 @@
   <w:style w:type="character" w:default="1" w:styleId="Absatz-Standardschriftart">
     <w:name w:val="Default Paragraph Font"/>
     <w:uiPriority w:val="1"/>
+    <w:semiHidden/>
     <w:unhideWhenUsed/>
   </w:style>
   <w:style w:type="table" w:default="1" w:styleId="NormaleTabelle">
@@ -4500,11 +4511,41 @@
       <w:shd w:val="clear" w:color="auto" w:fill="E1DFDD"/>
     </w:rPr>
   </w:style>
+  <w:style w:type="paragraph" w:styleId="Sprechblasentext">
+    <w:name w:val="Balloon Text"/>
+    <w:basedOn w:val="Standard"/>
+    <w:link w:val="SprechblasentextZchn"/>
+    <w:uiPriority w:val="99"/>
+    <w:semiHidden/>
+    <w:unhideWhenUsed/>
+    <w:rsid w:val="00C20FD4"/>
+    <w:pPr>
+      <w:spacing w:after="0" w:line="240" w:lineRule="auto"/>
+    </w:pPr>
+    <w:rPr>
+      <w:rFonts w:ascii="Segoe UI" w:hAnsi="Segoe UI" w:cs="Segoe UI"/>
+      <w:sz w:val="18"/>
+      <w:szCs w:val="18"/>
+    </w:rPr>
+  </w:style>
+  <w:style w:type="character" w:customStyle="1" w:styleId="SprechblasentextZchn">
+    <w:name w:val="Sprechblasentext Zchn"/>
+    <w:basedOn w:val="Absatz-Standardschriftart"/>
+    <w:link w:val="Sprechblasentext"/>
+    <w:uiPriority w:val="99"/>
+    <w:semiHidden/>
+    <w:rsid w:val="00C20FD4"/>
+    <w:rPr>
+      <w:rFonts w:ascii="Segoe UI" w:hAnsi="Segoe UI" w:cs="Segoe UI"/>
+      <w:sz w:val="18"/>
+      <w:szCs w:val="18"/>
+    </w:rPr>
+  </w:style>
 </w:styles>
 </file>
 
 <file path=word/glossary/document.xml><?xml version="1.0" encoding="utf-8"?>
-<w:glossaryDocument xmlns:wpc="http://schemas.microsoft.com/office/word/2010/wordprocessingCanvas" xmlns:cx="http://schemas.microsoft.com/office/drawing/2014/chartex" xmlns:cx1="http://schemas.microsoft.com/office/drawing/2015/9/8/chartex" xmlns:cx2="http://schemas.microsoft.com/office/drawing/2015/10/21/chartex" xmlns:cx3="http://schemas.microsoft.com/office/drawing/2016/5/9/chartex" xmlns:cx4="http://schemas.microsoft.com/office/drawing/2016/5/10/chartex" xmlns:cx5="http://schemas.microsoft.com/office/drawing/2016/5/11/chartex" xmlns:cx6="http://schemas.microsoft.com/office/drawing/2016/5/12/chartex" xmlns:cx7="http://schemas.microsoft.com/office/drawing/2016/5/13/chartex" xmlns:cx8="http://schemas.microsoft.com/office/drawing/2016/5/14/chartex" xmlns:mc="http://schemas.openxmlformats.org/markup-compatibility/2006" xmlns:aink="http://schemas.microsoft.com/office/drawing/2016/ink" xmlns:am3d="http://schemas.microsoft.com/office/drawing/2017/model3d" xmlns:o="urn:schemas-microsoft-com:office:office" xmlns:oel="http://schemas.microsoft.com/office/2019/extlst" xmlns:r="http://schemas.openxmlformats.org/officeDocument/2006/relationships" xmlns:m="http://schemas.openxmlformats.org/officeDocument/2006/math" xmlns:v="urn:schemas-microsoft-com:vml" xmlns:wp14="http://schemas.microsoft.com/office/word/2010/wordprocessingDrawing" xmlns:wp="http://schemas.openxmlformats.org/drawingml/2006/wordprocessingDrawing" xmlns:w10="urn:schemas-microsoft-com:office:word" xmlns:w="http://schemas.openxmlformats.org/wordprocessingml/2006/main" xmlns:w14="http://schemas.microsoft.com/office/word/2010/wordml" xmlns:w15="http://schemas.microsoft.com/office/word/2012/wordml" xmlns:w16cex="http://schemas.microsoft.com/office/word/2018/wordml/cex" xmlns:w16cid="http://schemas.microsoft.com/office/word/2016/wordml/cid" xmlns:w16="http://schemas.microsoft.com/office/word/2018/wordml" xmlns:w16du="http://schemas.microsoft.com/office/word/2023/wordml/word16du" xmlns:w16sdtdh="http://schemas.microsoft.com/office/word/2020/wordml/sdtdatahash" xmlns:w16se="http://schemas.microsoft.com/office/word/2015/wordml/symex" xmlns:wpg="http://schemas.microsoft.com/office/word/2010/wordprocessingGroup" xmlns:wpi="http://schemas.microsoft.com/office/word/2010/wordprocessingInk" xmlns:wne="http://schemas.microsoft.com/office/word/2006/wordml" xmlns:wps="http://schemas.microsoft.com/office/word/2010/wordprocessingShape" mc:Ignorable="w14 w15 w16se w16cid w16 w16cex w16sdtdh w16du wp14">
+<w:glossaryDocument xmlns:wpc="http://schemas.microsoft.com/office/word/2010/wordprocessingCanvas" xmlns:cx="http://schemas.microsoft.com/office/drawing/2014/chartex" xmlns:cx1="http://schemas.microsoft.com/office/drawing/2015/9/8/chartex" xmlns:cx2="http://schemas.microsoft.com/office/drawing/2015/10/21/chartex" xmlns:cx3="http://schemas.microsoft.com/office/drawing/2016/5/9/chartex" xmlns:cx4="http://schemas.microsoft.com/office/drawing/2016/5/10/chartex" xmlns:cx5="http://schemas.microsoft.com/office/drawing/2016/5/11/chartex" xmlns:cx6="http://schemas.microsoft.com/office/drawing/2016/5/12/chartex" xmlns:cx7="http://schemas.microsoft.com/office/drawing/2016/5/13/chartex" xmlns:cx8="http://schemas.microsoft.com/office/drawing/2016/5/14/chartex" xmlns:mc="http://schemas.openxmlformats.org/markup-compatibility/2006" xmlns:aink="http://schemas.microsoft.com/office/drawing/2016/ink" xmlns:am3d="http://schemas.microsoft.com/office/drawing/2017/model3d" xmlns:o="urn:schemas-microsoft-com:office:office" xmlns:r="http://schemas.openxmlformats.org/officeDocument/2006/relationships" xmlns:m="http://schemas.openxmlformats.org/officeDocument/2006/math" xmlns:v="urn:schemas-microsoft-com:vml" xmlns:wp14="http://schemas.microsoft.com/office/word/2010/wordprocessingDrawing" xmlns:wp="http://schemas.openxmlformats.org/drawingml/2006/wordprocessingDrawing" xmlns:w10="urn:schemas-microsoft-com:office:word" xmlns:w="http://schemas.openxmlformats.org/wordprocessingml/2006/main" xmlns:w14="http://schemas.microsoft.com/office/word/2010/wordml" xmlns:w15="http://schemas.microsoft.com/office/word/2012/wordml" xmlns:w16cid="http://schemas.microsoft.com/office/word/2016/wordml/cid" xmlns:w16se="http://schemas.microsoft.com/office/word/2015/wordml/symex" xmlns:wpg="http://schemas.microsoft.com/office/word/2010/wordprocessingGroup" xmlns:wpi="http://schemas.microsoft.com/office/word/2010/wordprocessingInk" xmlns:wne="http://schemas.microsoft.com/office/word/2006/wordml" xmlns:wps="http://schemas.microsoft.com/office/word/2010/wordprocessingShape" mc:Ignorable="w14 w15 w16se w16cid wp14">
   <w:docParts>
     <w:docPart>
       <w:docPartPr>
@@ -4566,8 +4607,9 @@
 </file>
 
 <file path=word/glossary/fontTable.xml><?xml version="1.0" encoding="utf-8"?>
-<w:fonts xmlns:mc="http://schemas.openxmlformats.org/markup-compatibility/2006" xmlns:r="http://schemas.openxmlformats.org/officeDocument/2006/relationships" xmlns:w="http://schemas.openxmlformats.org/wordprocessingml/2006/main" xmlns:w14="http://schemas.microsoft.com/office/word/2010/wordml" xmlns:w15="http://schemas.microsoft.com/office/word/2012/wordml" xmlns:w16cex="http://schemas.microsoft.com/office/word/2018/wordml/cex" xmlns:w16cid="http://schemas.microsoft.com/office/word/2016/wordml/cid" xmlns:w16="http://schemas.microsoft.com/office/word/2018/wordml" xmlns:w16du="http://schemas.microsoft.com/office/word/2023/wordml/word16du" xmlns:w16sdtdh="http://schemas.microsoft.com/office/word/2020/wordml/sdtdatahash" xmlns:w16se="http://schemas.microsoft.com/office/word/2015/wordml/symex" mc:Ignorable="w14 w15 w16se w16cid w16 w16cex w16sdtdh w16du">
+<w:fonts xmlns:mc="http://schemas.openxmlformats.org/markup-compatibility/2006" xmlns:r="http://schemas.openxmlformats.org/officeDocument/2006/relationships" xmlns:w="http://schemas.openxmlformats.org/wordprocessingml/2006/main" xmlns:w14="http://schemas.microsoft.com/office/word/2010/wordml" xmlns:w15="http://schemas.microsoft.com/office/word/2012/wordml" xmlns:w16cid="http://schemas.microsoft.com/office/word/2016/wordml/cid" xmlns:w16se="http://schemas.microsoft.com/office/word/2015/wordml/symex" mc:Ignorable="w14 w15 w16se w16cid">
   <w:font w:name="Aptos">
+    <w:altName w:val="Calibri"/>
     <w:charset w:val="00"/>
     <w:family w:val="swiss"/>
     <w:pitch w:val="variable"/>
@@ -4609,18 +4651,41 @@
     <w:sig w:usb0="00000000" w:usb1="10000000" w:usb2="00000000" w:usb3="00000000" w:csb0="80000000" w:csb1="00000000"/>
   </w:font>
   <w:font w:name="Aptos Display">
+    <w:altName w:val="Calibri"/>
     <w:charset w:val="00"/>
     <w:family w:val="swiss"/>
     <w:pitch w:val="variable"/>
     <w:sig w:usb0="20000287" w:usb1="00000003" w:usb2="00000000" w:usb3="00000000" w:csb0="0000019F" w:csb1="00000000"/>
   </w:font>
+  <w:font w:name="Segoe UI">
+    <w:panose1 w:val="020B0502040204020203"/>
+    <w:charset w:val="00"/>
+    <w:family w:val="swiss"/>
+    <w:pitch w:val="variable"/>
+    <w:sig w:usb0="E4002EFF" w:usb1="C000E47F" w:usb2="00000009" w:usb3="00000000" w:csb0="000001FF" w:csb1="00000000"/>
+  </w:font>
+  <w:font w:name="Calibri">
+    <w:panose1 w:val="020F0502020204030204"/>
+    <w:charset w:val="00"/>
+    <w:family w:val="swiss"/>
+    <w:pitch w:val="variable"/>
+    <w:sig w:usb0="E4002EFF" w:usb1="C200247B" w:usb2="00000009" w:usb3="00000000" w:csb0="000001FF" w:csb1="00000000"/>
+  </w:font>
+  <w:font w:name="Calibri Light">
+    <w:panose1 w:val="020F0302020204030204"/>
+    <w:charset w:val="00"/>
+    <w:family w:val="swiss"/>
+    <w:pitch w:val="variable"/>
+    <w:sig w:usb0="E4002EFF" w:usb1="C200247B" w:usb2="00000009" w:usb3="00000000" w:csb0="000001FF" w:csb1="00000000"/>
+  </w:font>
 </w:fonts>
 </file>
 
 <file path=word/glossary/settings.xml><?xml version="1.0" encoding="utf-8"?>
-<w:settings xmlns:mc="http://schemas.openxmlformats.org/markup-compatibility/2006" xmlns:o="urn:schemas-microsoft-com:office:office" xmlns:r="http://schemas.openxmlformats.org/officeDocument/2006/relationships" xmlns:m="http://schemas.openxmlformats.org/officeDocument/2006/math" xmlns:v="urn:schemas-microsoft-com:vml" xmlns:w10="urn:schemas-microsoft-com:office:word" xmlns:w="http://schemas.openxmlformats.org/wordprocessingml/2006/main" xmlns:w14="http://schemas.microsoft.com/office/word/2010/wordml" xmlns:w15="http://schemas.microsoft.com/office/word/2012/wordml" xmlns:w16cex="http://schemas.microsoft.com/office/word/2018/wordml/cex" xmlns:w16cid="http://schemas.microsoft.com/office/word/2016/wordml/cid" xmlns:w16="http://schemas.microsoft.com/office/word/2018/wordml" xmlns:w16du="http://schemas.microsoft.com/office/word/2023/wordml/word16du" xmlns:w16sdtdh="http://schemas.microsoft.com/office/word/2020/wordml/sdtdatahash" xmlns:w16se="http://schemas.microsoft.com/office/word/2015/wordml/symex" xmlns:sl="http://schemas.openxmlformats.org/schemaLibrary/2006/main" mc:Ignorable="w14 w15 w16se w16cid w16 w16cex w16sdtdh w16du">
+<w:settings xmlns:mc="http://schemas.openxmlformats.org/markup-compatibility/2006" xmlns:o="urn:schemas-microsoft-com:office:office" xmlns:r="http://schemas.openxmlformats.org/officeDocument/2006/relationships" xmlns:m="http://schemas.openxmlformats.org/officeDocument/2006/math" xmlns:v="urn:schemas-microsoft-com:vml" xmlns:w10="urn:schemas-microsoft-com:office:word" xmlns:w="http://schemas.openxmlformats.org/wordprocessingml/2006/main" xmlns:w14="http://schemas.microsoft.com/office/word/2010/wordml" xmlns:w15="http://schemas.microsoft.com/office/word/2012/wordml" xmlns:w16cid="http://schemas.microsoft.com/office/word/2016/wordml/cid" xmlns:w16se="http://schemas.microsoft.com/office/word/2015/wordml/symex" xmlns:sl="http://schemas.openxmlformats.org/schemaLibrary/2006/main" mc:Ignorable="w14 w15 w16se w16cid">
   <w:view w:val="normal"/>
   <w:defaultTabStop w:val="720"/>
+  <w:hyphenationZone w:val="425"/>
   <w:characterSpacingControl w:val="doNotCompress"/>
   <w:compat>
     <w:useFELayout/>
@@ -4637,7 +4702,9 @@
     <w:rsid w:val="00176BC3"/>
     <w:rsid w:val="00403045"/>
     <w:rsid w:val="007B6E5E"/>
+    <w:rsid w:val="009A7874"/>
     <w:rsid w:val="00B837EC"/>
+    <w:rsid w:val="00B9133F"/>
     <w:rsid w:val="00C43860"/>
     <w:rsid w:val="00C701BA"/>
     <w:rsid w:val="00CF6473"/>
@@ -4664,7 +4731,7 @@
 </file>
 
 <file path=word/glossary/styles.xml><?xml version="1.0" encoding="utf-8"?>
-<w:styles xmlns:mc="http://schemas.openxmlformats.org/markup-compatibility/2006" xmlns:r="http://schemas.openxmlformats.org/officeDocument/2006/relationships" xmlns:w="http://schemas.openxmlformats.org/wordprocessingml/2006/main" xmlns:w14="http://schemas.microsoft.com/office/word/2010/wordml" xmlns:w15="http://schemas.microsoft.com/office/word/2012/wordml" xmlns:w16cex="http://schemas.microsoft.com/office/word/2018/wordml/cex" xmlns:w16cid="http://schemas.microsoft.com/office/word/2016/wordml/cid" xmlns:w16="http://schemas.microsoft.com/office/word/2018/wordml" xmlns:w16du="http://schemas.microsoft.com/office/word/2023/wordml/word16du" xmlns:w16sdtdh="http://schemas.microsoft.com/office/word/2020/wordml/sdtdatahash" xmlns:w16se="http://schemas.microsoft.com/office/word/2015/wordml/symex" mc:Ignorable="w14 w15 w16se w16cid w16 w16cex w16sdtdh w16du">
+<w:styles xmlns:mc="http://schemas.openxmlformats.org/markup-compatibility/2006" xmlns:r="http://schemas.openxmlformats.org/officeDocument/2006/relationships" xmlns:w="http://schemas.openxmlformats.org/wordprocessingml/2006/main" xmlns:w14="http://schemas.microsoft.com/office/word/2010/wordml" xmlns:w15="http://schemas.microsoft.com/office/word/2012/wordml" xmlns:w16cid="http://schemas.microsoft.com/office/word/2016/wordml/cid" xmlns:w16se="http://schemas.microsoft.com/office/word/2015/wordml/symex" mc:Ignorable="w14 w15 w16se w16cid">
   <w:docDefaults>
     <w:rPrDefault>
       <w:rPr>
@@ -4682,7 +4749,7 @@
       </w:pPr>
     </w:pPrDefault>
   </w:docDefaults>
-  <w:latentStyles w:defLockedState="0" w:defUIPriority="99" w:defSemiHidden="0" w:defUnhideWhenUsed="0" w:defQFormat="0" w:count="376">
+  <w:latentStyles w:defLockedState="0" w:defUIPriority="99" w:defSemiHidden="0" w:defUnhideWhenUsed="0" w:defQFormat="0" w:count="375">
     <w:lsdException w:name="Normal" w:uiPriority="0" w:qFormat="1"/>
     <w:lsdException w:name="heading 1" w:uiPriority="9" w:qFormat="1"/>
     <w:lsdException w:name="heading 2" w:semiHidden="1" w:uiPriority="9" w:unhideWhenUsed="1" w:qFormat="1"/>
@@ -5058,7 +5125,6 @@
     <w:lsdException w:name="Smart Hyperlink" w:semiHidden="1" w:unhideWhenUsed="1"/>
     <w:lsdException w:name="Hashtag" w:semiHidden="1" w:unhideWhenUsed="1"/>
     <w:lsdException w:name="Unresolved Mention" w:semiHidden="1" w:unhideWhenUsed="1"/>
-    <w:lsdException w:name="Smart Link" w:semiHidden="1" w:unhideWhenUsed="1"/>
   </w:latentStyles>
   <w:style w:type="paragraph" w:default="1" w:styleId="Standard">
     <w:name w:val="Normal"/>
@@ -5109,7 +5175,7 @@
 </file>
 
 <file path=word/glossary/webSettings.xml><?xml version="1.0" encoding="utf-8"?>
-<w:webSettings xmlns:mc="http://schemas.openxmlformats.org/markup-compatibility/2006" xmlns:r="http://schemas.openxmlformats.org/officeDocument/2006/relationships" xmlns:w="http://schemas.openxmlformats.org/wordprocessingml/2006/main" xmlns:w14="http://schemas.microsoft.com/office/word/2010/wordml" xmlns:w15="http://schemas.microsoft.com/office/word/2012/wordml" xmlns:w16cex="http://schemas.microsoft.com/office/word/2018/wordml/cex" xmlns:w16cid="http://schemas.microsoft.com/office/word/2016/wordml/cid" xmlns:w16="http://schemas.microsoft.com/office/word/2018/wordml" xmlns:w16du="http://schemas.microsoft.com/office/word/2023/wordml/word16du" xmlns:w16sdtdh="http://schemas.microsoft.com/office/word/2020/wordml/sdtdatahash" xmlns:w16se="http://schemas.microsoft.com/office/word/2015/wordml/symex" mc:Ignorable="w14 w15 w16se w16cid w16 w16cex w16sdtdh w16du">
+<w:webSettings xmlns:mc="http://schemas.openxmlformats.org/markup-compatibility/2006" xmlns:r="http://schemas.openxmlformats.org/officeDocument/2006/relationships" xmlns:w="http://schemas.openxmlformats.org/wordprocessingml/2006/main" xmlns:w14="http://schemas.microsoft.com/office/word/2010/wordml" xmlns:w15="http://schemas.microsoft.com/office/word/2012/wordml" xmlns:w16cid="http://schemas.microsoft.com/office/word/2016/wordml/cid" xmlns:w16se="http://schemas.microsoft.com/office/word/2015/wordml/symex" mc:Ignorable="w14 w15 w16se w16cid">
   <w:optimizeForBrowser/>
   <w:allowPNG/>
 </w:webSettings>

</xml_diff>

<commit_message>
after talk about prime with nadine and carolyn
</commit_message>
<xml_diff>
--- a/PRIME/05_research_proposal_CNussbaum.docx
+++ b/PRIME/05_research_proposal_CNussbaum.docx
@@ -786,6 +786,19 @@
     <w:p>
       <w:pPr>
         <w:rPr>
+          <w:color w:val="C00000"/>
+        </w:rPr>
+      </w:pPr>
+      <w:r>
+        <w:rPr>
+          <w:color w:val="C00000"/>
+        </w:rPr>
+        <w:t>Avoid that people think that people with pathological voices are less human</w:t>
+      </w:r>
+    </w:p>
+    <w:p>
+      <w:pPr>
+        <w:rPr>
           <w:color w:val="3A7C22" w:themeColor="accent6" w:themeShade="BF"/>
         </w:rPr>
       </w:pPr>
@@ -801,7 +814,15 @@
         <w:rPr>
           <w:color w:val="3A7C22" w:themeColor="accent6" w:themeShade="BF"/>
         </w:rPr>
-        <w:t xml:space="preserve"> defines naturalness by its resemblance to a real human voice. An instruction for raters could be “Does this voice sound like a real human speaker?” or “How human-like does the voice sound to you?” Compared to the deviation-based definition, it comes with an important additional assumption: the existence of a non-human voice category, and hence a categorical boundary to human voices (although the transition between categories can be continuous). In other words, a definition of human-likeness is only meaningful if we assume that voices can be non-human in principle. Apart from this important distinction, human-likeness-based naturalness can be seen as a special case of deviation-based naturalness: the reference is a human voice (or listeners representation of a human voice), and the deviation lies on the human/non-human spectrum. </w:t>
+        <w:t xml:space="preserve"> defines naturalness by its resemblance to a real human voice. An instruction for raters could be “Does this voice sound like a real human speaker?” or “How human-like does the voice sound to you?” Compared to the deviation-based definition, it comes with an important additional assumption: the existence of a non-human voice category, and hence a categorical boundary to human voices (although the transition between categories can be continuous). In other words, a definiti</w:t>
+      </w:r>
+      <w:bookmarkStart w:id="2" w:name="_GoBack"/>
+      <w:bookmarkEnd w:id="2"/>
+      <w:r>
+        <w:rPr>
+          <w:color w:val="3A7C22" w:themeColor="accent6" w:themeShade="BF"/>
+        </w:rPr>
+        <w:t xml:space="preserve">on of human-likeness is only meaningful if we assume that voices can be non-human in principle. Apart from this important distinction, human-likeness-based naturalness can be seen as a special case of deviation-based naturalness: the reference is a human voice (or listeners representation of a human voice), and the deviation lies on the human/non-human spectrum. </w:t>
       </w:r>
     </w:p>
     <w:p>
@@ -837,14 +858,14 @@
         <w:t xml:space="preserve">vocal features are accepted as natural) upon contact with </w:t>
       </w:r>
       <w:r>
-        <w:t xml:space="preserve">synthetic voices. Consequently, synthetic voice features may be perceived as less deviating and hence more natural. Additionally, individual differences in the amount of experience with synthetic voices could reveal an empirical distinction between the two types of naturalness: a person who rarely heard synthetic voices </w:t>
-      </w:r>
-      <w:r>
-        <w:t xml:space="preserve">before would likely rate them both as deviating from their natural norm as well very non-human-like. Conversely, someone who is used to synthetic </w:t>
+        <w:t xml:space="preserve">synthetic voices. Consequently, synthetic voice features may be perceived as less deviating and hence more natural. Additionally, individual differences in the amount of experience with synthetic voices could reveal an empirical distinction between the two types of naturalness: a person who </w:t>
       </w:r>
       <w:r>
         <w:lastRenderedPageBreak/>
-        <w:t xml:space="preserve">voices would rate them as less deviating/rare but may still perceive them as clearly non-human. </w:t>
+        <w:t xml:space="preserve">rarely heard synthetic voices </w:t>
+      </w:r>
+      <w:r>
+        <w:t xml:space="preserve">before would likely rate them both as deviating from their natural norm as well very non-human-like. Conversely, someone who is used to synthetic voices would rate them as less deviating/rare but may still perceive them as clearly non-human. </w:t>
       </w:r>
     </w:p>
     <w:p>
@@ -949,16 +970,16 @@
       </w:r>
     </w:p>
     <w:p>
-      <w:commentRangeStart w:id="2"/>
+      <w:commentRangeStart w:id="3"/>
       <w:r>
         <w:t>The</w:t>
       </w:r>
-      <w:commentRangeEnd w:id="2"/>
+      <w:commentRangeEnd w:id="3"/>
       <w:r>
         <w:rPr>
           <w:rStyle w:val="Kommentarzeichen"/>
         </w:rPr>
-        <w:commentReference w:id="2"/>
+        <w:commentReference w:id="3"/>
       </w:r>
       <w:r>
         <w:t xml:space="preserve"> foreign host institution will be the University College London (UCL), where I will work under mentoring of </w:t>
@@ -1164,7 +1185,11 @@
         <w:t>s</w:t>
       </w:r>
       <w:r>
-        <w:t xml:space="preserve"> involved. While I do have substantial experience with online research myself (two experiment</w:t>
+        <w:t xml:space="preserve"> involved. While I do have substantial experience with online research myself (two </w:t>
+      </w:r>
+      <w:r>
+        <w:lastRenderedPageBreak/>
+        <w:t>experiment</w:t>
       </w:r>
       <w:r>
         <w:t>s</w:t>
@@ -1193,11 +1218,7 @@
       </w:r>
       <w:proofErr w:type="spellEnd"/>
       <w:r>
-        <w:t xml:space="preserve"> will prove invaluable, </w:t>
-      </w:r>
-      <w:r>
-        <w:lastRenderedPageBreak/>
-        <w:t xml:space="preserve">as she has extensive experience with online testing in the context of auditory research </w:t>
+        <w:t xml:space="preserve"> will prove invaluable, as she has extensive experience with online testing in the context of auditory research </w:t>
       </w:r>
       <w:sdt>
         <w:sdtPr>
@@ -1361,8 +1382,6 @@
       <w:r>
         <w:t>U</w:t>
       </w:r>
-      <w:bookmarkStart w:id="3" w:name="_GoBack"/>
-      <w:bookmarkEnd w:id="3"/>
       <w:r>
         <w:t xml:space="preserve">nit (VRU, </w:t>
       </w:r>
@@ -1561,14 +1580,14 @@
       </w:r>
     </w:p>
     <w:p>
-      <w:pPr>
-        <w:rPr>
-          <w:rFonts w:asciiTheme="majorHAnsi" w:eastAsiaTheme="majorEastAsia" w:hAnsiTheme="majorHAnsi" w:cstheme="majorBidi"/>
-          <w:color w:val="0F4761" w:themeColor="accent1" w:themeShade="BF"/>
-          <w:sz w:val="28"/>
-          <w:szCs w:val="32"/>
-        </w:rPr>
-      </w:pPr>
+      <w:r>
+        <w:t>voice morphing</w:t>
+      </w:r>
+    </w:p>
+    <w:p>
+      <w:r>
+        <w:t>supervising master students</w:t>
+      </w:r>
     </w:p>
     <w:p>
       <w:pPr>
@@ -1916,7 +1935,7 @@
       </w:r>
     </w:p>
   </w:comment>
-  <w:comment w:id="2" w:author="Christine Nussbaum" w:date="2024-07-08T13:09:00Z" w:initials="CN">
+  <w:comment w:id="3" w:author="Christine Nussbaum" w:date="2024-07-08T13:09:00Z" w:initials="CN">
     <w:p>
       <w:pPr>
         <w:pStyle w:val="Kommentartext"/>
@@ -2741,6 +2760,118 @@
     </w:lvl>
   </w:abstractNum>
   <w:abstractNum w:abstractNumId="8" w15:restartNumberingAfterBreak="0">
+    <w:nsid w:val="31E257F3"/>
+    <w:multiLevelType w:val="hybridMultilevel"/>
+    <w:tmpl w:val="1862D4A0"/>
+    <w:lvl w:ilvl="0" w:tplc="204455C0">
+      <w:numFmt w:val="bullet"/>
+      <w:lvlText w:val="-"/>
+      <w:lvlJc w:val="left"/>
+      <w:pPr>
+        <w:ind w:left="720" w:hanging="360"/>
+      </w:pPr>
+      <w:rPr>
+        <w:rFonts w:ascii="Aptos Display" w:eastAsiaTheme="majorEastAsia" w:hAnsi="Aptos Display" w:cstheme="majorBidi" w:hint="default"/>
+      </w:rPr>
+    </w:lvl>
+    <w:lvl w:ilvl="1" w:tplc="04070003" w:tentative="1">
+      <w:start w:val="1"/>
+      <w:numFmt w:val="bullet"/>
+      <w:lvlText w:val="o"/>
+      <w:lvlJc w:val="left"/>
+      <w:pPr>
+        <w:ind w:left="1440" w:hanging="360"/>
+      </w:pPr>
+      <w:rPr>
+        <w:rFonts w:ascii="Courier New" w:hAnsi="Courier New" w:cs="Courier New" w:hint="default"/>
+      </w:rPr>
+    </w:lvl>
+    <w:lvl w:ilvl="2" w:tplc="04070005" w:tentative="1">
+      <w:start w:val="1"/>
+      <w:numFmt w:val="bullet"/>
+      <w:lvlText w:val=""/>
+      <w:lvlJc w:val="left"/>
+      <w:pPr>
+        <w:ind w:left="2160" w:hanging="360"/>
+      </w:pPr>
+      <w:rPr>
+        <w:rFonts w:ascii="Wingdings" w:hAnsi="Wingdings" w:hint="default"/>
+      </w:rPr>
+    </w:lvl>
+    <w:lvl w:ilvl="3" w:tplc="04070001" w:tentative="1">
+      <w:start w:val="1"/>
+      <w:numFmt w:val="bullet"/>
+      <w:lvlText w:val=""/>
+      <w:lvlJc w:val="left"/>
+      <w:pPr>
+        <w:ind w:left="2880" w:hanging="360"/>
+      </w:pPr>
+      <w:rPr>
+        <w:rFonts w:ascii="Symbol" w:hAnsi="Symbol" w:hint="default"/>
+      </w:rPr>
+    </w:lvl>
+    <w:lvl w:ilvl="4" w:tplc="04070003" w:tentative="1">
+      <w:start w:val="1"/>
+      <w:numFmt w:val="bullet"/>
+      <w:lvlText w:val="o"/>
+      <w:lvlJc w:val="left"/>
+      <w:pPr>
+        <w:ind w:left="3600" w:hanging="360"/>
+      </w:pPr>
+      <w:rPr>
+        <w:rFonts w:ascii="Courier New" w:hAnsi="Courier New" w:cs="Courier New" w:hint="default"/>
+      </w:rPr>
+    </w:lvl>
+    <w:lvl w:ilvl="5" w:tplc="04070005" w:tentative="1">
+      <w:start w:val="1"/>
+      <w:numFmt w:val="bullet"/>
+      <w:lvlText w:val=""/>
+      <w:lvlJc w:val="left"/>
+      <w:pPr>
+        <w:ind w:left="4320" w:hanging="360"/>
+      </w:pPr>
+      <w:rPr>
+        <w:rFonts w:ascii="Wingdings" w:hAnsi="Wingdings" w:hint="default"/>
+      </w:rPr>
+    </w:lvl>
+    <w:lvl w:ilvl="6" w:tplc="04070001" w:tentative="1">
+      <w:start w:val="1"/>
+      <w:numFmt w:val="bullet"/>
+      <w:lvlText w:val=""/>
+      <w:lvlJc w:val="left"/>
+      <w:pPr>
+        <w:ind w:left="5040" w:hanging="360"/>
+      </w:pPr>
+      <w:rPr>
+        <w:rFonts w:ascii="Symbol" w:hAnsi="Symbol" w:hint="default"/>
+      </w:rPr>
+    </w:lvl>
+    <w:lvl w:ilvl="7" w:tplc="04070003" w:tentative="1">
+      <w:start w:val="1"/>
+      <w:numFmt w:val="bullet"/>
+      <w:lvlText w:val="o"/>
+      <w:lvlJc w:val="left"/>
+      <w:pPr>
+        <w:ind w:left="5760" w:hanging="360"/>
+      </w:pPr>
+      <w:rPr>
+        <w:rFonts w:ascii="Courier New" w:hAnsi="Courier New" w:cs="Courier New" w:hint="default"/>
+      </w:rPr>
+    </w:lvl>
+    <w:lvl w:ilvl="8" w:tplc="04070005" w:tentative="1">
+      <w:start w:val="1"/>
+      <w:numFmt w:val="bullet"/>
+      <w:lvlText w:val=""/>
+      <w:lvlJc w:val="left"/>
+      <w:pPr>
+        <w:ind w:left="6480" w:hanging="360"/>
+      </w:pPr>
+      <w:rPr>
+        <w:rFonts w:ascii="Wingdings" w:hAnsi="Wingdings" w:hint="default"/>
+      </w:rPr>
+    </w:lvl>
+  </w:abstractNum>
+  <w:abstractNum w:abstractNumId="9" w15:restartNumberingAfterBreak="0">
     <w:nsid w:val="3DE77AB9"/>
     <w:multiLevelType w:val="hybridMultilevel"/>
     <w:tmpl w:val="70E8D596"/>
@@ -2826,7 +2957,7 @@
       </w:pPr>
     </w:lvl>
   </w:abstractNum>
-  <w:abstractNum w:abstractNumId="9" w15:restartNumberingAfterBreak="0">
+  <w:abstractNum w:abstractNumId="10" w15:restartNumberingAfterBreak="0">
     <w:nsid w:val="54255BAD"/>
     <w:multiLevelType w:val="hybridMultilevel"/>
     <w:tmpl w:val="78746DB8"/>
@@ -2912,7 +3043,7 @@
       </w:pPr>
     </w:lvl>
   </w:abstractNum>
-  <w:abstractNum w:abstractNumId="10" w15:restartNumberingAfterBreak="0">
+  <w:abstractNum w:abstractNumId="11" w15:restartNumberingAfterBreak="0">
     <w:nsid w:val="54910EB2"/>
     <w:multiLevelType w:val="hybridMultilevel"/>
     <w:tmpl w:val="70E8D596"/>
@@ -2998,7 +3129,7 @@
       </w:pPr>
     </w:lvl>
   </w:abstractNum>
-  <w:abstractNum w:abstractNumId="11" w15:restartNumberingAfterBreak="0">
+  <w:abstractNum w:abstractNumId="12" w15:restartNumberingAfterBreak="0">
     <w:nsid w:val="6560712A"/>
     <w:multiLevelType w:val="hybridMultilevel"/>
     <w:tmpl w:val="2D489CFC"/>
@@ -3084,7 +3215,7 @@
       </w:pPr>
     </w:lvl>
   </w:abstractNum>
-  <w:abstractNum w:abstractNumId="12" w15:restartNumberingAfterBreak="0">
+  <w:abstractNum w:abstractNumId="13" w15:restartNumberingAfterBreak="0">
     <w:nsid w:val="715F11D9"/>
     <w:multiLevelType w:val="hybridMultilevel"/>
     <w:tmpl w:val="8662E83C"/>
@@ -3207,7 +3338,7 @@
     <w:abstractNumId w:val="6"/>
   </w:num>
   <w:num w:numId="4">
-    <w:abstractNumId w:val="12"/>
+    <w:abstractNumId w:val="13"/>
   </w:num>
   <w:num w:numId="5">
     <w:abstractNumId w:val="3"/>
@@ -3216,13 +3347,13 @@
     <w:abstractNumId w:val="2"/>
   </w:num>
   <w:num w:numId="7">
-    <w:abstractNumId w:val="9"/>
+    <w:abstractNumId w:val="10"/>
   </w:num>
   <w:num w:numId="8">
     <w:abstractNumId w:val="1"/>
   </w:num>
   <w:num w:numId="9">
-    <w:abstractNumId w:val="11"/>
+    <w:abstractNumId w:val="12"/>
   </w:num>
   <w:num w:numId="10">
     <w:abstractNumId w:val="0"/>
@@ -3231,10 +3362,13 @@
     <w:abstractNumId w:val="4"/>
   </w:num>
   <w:num w:numId="12">
-    <w:abstractNumId w:val="8"/>
+    <w:abstractNumId w:val="9"/>
   </w:num>
   <w:num w:numId="13">
-    <w:abstractNumId w:val="10"/>
+    <w:abstractNumId w:val="11"/>
+  </w:num>
+  <w:num w:numId="14">
+    <w:abstractNumId w:val="8"/>
   </w:num>
 </w:numbering>
 </file>
@@ -4707,6 +4841,7 @@
     <w:rsid w:val="00B9133F"/>
     <w:rsid w:val="00C43860"/>
     <w:rsid w:val="00C701BA"/>
+    <w:rsid w:val="00CB7609"/>
     <w:rsid w:val="00CF6473"/>
   </w:rsids>
   <m:mathPr>

</xml_diff>